<commit_message>
Change links to relative paths. Add manual.pdf.
</commit_message>
<xml_diff>
--- a/ref/Manual/Manual.docx
+++ b/ref/Manual/Manual.docx
@@ -5,24 +5,19 @@
     <w:tbl>
       <w:tblPr>
         <w:tblStyle w:val="TableGrid"/>
-        <w:tblW w:w="9410" w:type="dxa"/>
+        <w:tblW w:w="8784" w:type="dxa"/>
         <w:tblLook w:val="04A0" w:firstRow="1" w:lastRow="0" w:firstColumn="1" w:lastColumn="0" w:noHBand="0" w:noVBand="1"/>
       </w:tblPr>
       <w:tblGrid>
-        <w:gridCol w:w="737"/>
-        <w:gridCol w:w="737"/>
-        <w:gridCol w:w="737"/>
-        <w:gridCol w:w="737"/>
-        <w:gridCol w:w="283"/>
-        <w:gridCol w:w="737"/>
-        <w:gridCol w:w="737"/>
-        <w:gridCol w:w="737"/>
-        <w:gridCol w:w="737"/>
-        <w:gridCol w:w="283"/>
-        <w:gridCol w:w="737"/>
-        <w:gridCol w:w="737"/>
-        <w:gridCol w:w="737"/>
-        <w:gridCol w:w="737"/>
+        <w:gridCol w:w="850"/>
+        <w:gridCol w:w="850"/>
+        <w:gridCol w:w="850"/>
+        <w:gridCol w:w="850"/>
+        <w:gridCol w:w="1984"/>
+        <w:gridCol w:w="850"/>
+        <w:gridCol w:w="850"/>
+        <w:gridCol w:w="850"/>
+        <w:gridCol w:w="850"/>
       </w:tblGrid>
       <w:tr>
         <w:trPr>
@@ -30,7 +25,7 @@
         </w:trPr>
         <w:tc>
           <w:tcPr>
-            <w:tcW w:w="737" w:type="dxa"/>
+            <w:tcW w:w="850" w:type="dxa"/>
             <w:vAlign w:val="center"/>
           </w:tcPr>
           <w:p>
@@ -52,7 +47,7 @@
         </w:tc>
         <w:tc>
           <w:tcPr>
-            <w:tcW w:w="737" w:type="dxa"/>
+            <w:tcW w:w="850" w:type="dxa"/>
             <w:vAlign w:val="center"/>
           </w:tcPr>
           <w:p>
@@ -74,7 +69,7 @@
         </w:tc>
         <w:tc>
           <w:tcPr>
-            <w:tcW w:w="737" w:type="dxa"/>
+            <w:tcW w:w="850" w:type="dxa"/>
             <w:vAlign w:val="center"/>
           </w:tcPr>
           <w:p>
@@ -96,7 +91,7 @@
         </w:tc>
         <w:tc>
           <w:tcPr>
-            <w:tcW w:w="737" w:type="dxa"/>
+            <w:tcW w:w="850" w:type="dxa"/>
             <w:vAlign w:val="center"/>
           </w:tcPr>
           <w:p>
@@ -118,7 +113,7 @@
         </w:tc>
         <w:tc>
           <w:tcPr>
-            <w:tcW w:w="283" w:type="dxa"/>
+            <w:tcW w:w="1984" w:type="dxa"/>
             <w:tcBorders>
               <w:top w:val="nil"/>
               <w:bottom w:val="nil"/>
@@ -132,11 +127,13 @@
                 <w:lang w:val="bg-BG"/>
               </w:rPr>
             </w:pPr>
-          </w:p>
-        </w:tc>
-        <w:tc>
-          <w:tcPr>
-            <w:tcW w:w="737" w:type="dxa"/>
+            <w:bookmarkStart w:id="0" w:name="_GoBack"/>
+            <w:bookmarkEnd w:id="0"/>
+          </w:p>
+        </w:tc>
+        <w:tc>
+          <w:tcPr>
+            <w:tcW w:w="850" w:type="dxa"/>
             <w:vAlign w:val="center"/>
           </w:tcPr>
           <w:p>
@@ -158,7 +155,7 @@
         </w:tc>
         <w:tc>
           <w:tcPr>
-            <w:tcW w:w="737" w:type="dxa"/>
+            <w:tcW w:w="850" w:type="dxa"/>
             <w:vAlign w:val="center"/>
           </w:tcPr>
           <w:p>
@@ -180,7 +177,7 @@
         </w:tc>
         <w:tc>
           <w:tcPr>
-            <w:tcW w:w="737" w:type="dxa"/>
+            <w:tcW w:w="850" w:type="dxa"/>
             <w:vAlign w:val="center"/>
           </w:tcPr>
           <w:p>
@@ -202,113 +199,7 @@
         </w:tc>
         <w:tc>
           <w:tcPr>
-            <w:tcW w:w="737" w:type="dxa"/>
-            <w:vAlign w:val="center"/>
-          </w:tcPr>
-          <w:p>
-            <w:pPr>
-              <w:jc w:val="center"/>
-              <w:rPr>
-                <w:sz w:val="24"/>
-                <w:lang w:val="bg-BG"/>
-              </w:rPr>
-            </w:pPr>
-            <w:r>
-              <w:rPr>
-                <w:sz w:val="24"/>
-                <w:lang w:val="bg-BG"/>
-              </w:rPr>
-              <w:t>4</w:t>
-            </w:r>
-          </w:p>
-        </w:tc>
-        <w:tc>
-          <w:tcPr>
-            <w:tcW w:w="283" w:type="dxa"/>
-            <w:tcBorders>
-              <w:top w:val="nil"/>
-              <w:bottom w:val="nil"/>
-            </w:tcBorders>
-          </w:tcPr>
-          <w:p>
-            <w:pPr>
-              <w:jc w:val="center"/>
-              <w:rPr>
-                <w:sz w:val="24"/>
-                <w:lang w:val="bg-BG"/>
-              </w:rPr>
-            </w:pPr>
-          </w:p>
-        </w:tc>
-        <w:tc>
-          <w:tcPr>
-            <w:tcW w:w="737" w:type="dxa"/>
-            <w:vAlign w:val="center"/>
-          </w:tcPr>
-          <w:p>
-            <w:pPr>
-              <w:jc w:val="center"/>
-              <w:rPr>
-                <w:sz w:val="24"/>
-                <w:lang w:val="bg-BG"/>
-              </w:rPr>
-            </w:pPr>
-            <w:r>
-              <w:rPr>
-                <w:sz w:val="24"/>
-                <w:lang w:val="bg-BG"/>
-              </w:rPr>
-              <w:t>1</w:t>
-            </w:r>
-          </w:p>
-        </w:tc>
-        <w:tc>
-          <w:tcPr>
-            <w:tcW w:w="737" w:type="dxa"/>
-            <w:vAlign w:val="center"/>
-          </w:tcPr>
-          <w:p>
-            <w:pPr>
-              <w:jc w:val="center"/>
-              <w:rPr>
-                <w:sz w:val="24"/>
-                <w:lang w:val="bg-BG"/>
-              </w:rPr>
-            </w:pPr>
-            <w:r>
-              <w:rPr>
-                <w:sz w:val="24"/>
-                <w:lang w:val="bg-BG"/>
-              </w:rPr>
-              <w:t>2</w:t>
-            </w:r>
-          </w:p>
-        </w:tc>
-        <w:tc>
-          <w:tcPr>
-            <w:tcW w:w="737" w:type="dxa"/>
-            <w:vAlign w:val="center"/>
-          </w:tcPr>
-          <w:p>
-            <w:pPr>
-              <w:jc w:val="center"/>
-              <w:rPr>
-                <w:sz w:val="24"/>
-                <w:lang w:val="bg-BG"/>
-              </w:rPr>
-            </w:pPr>
-            <w:r>
-              <w:rPr>
-                <w:sz w:val="24"/>
-                <w:lang w:val="bg-BG"/>
-              </w:rPr>
-              <w:t>3</w:t>
-            </w:r>
-          </w:p>
-        </w:tc>
-        <w:tc>
-          <w:tcPr>
-            <w:tcW w:w="737" w:type="dxa"/>
+            <w:tcW w:w="850" w:type="dxa"/>
             <w:vAlign w:val="center"/>
           </w:tcPr>
           <w:p>
@@ -330,28 +221,30 @@
         </w:tc>
       </w:tr>
     </w:tbl>
-    <w:p/>
+    <w:p>
+      <w:pPr>
+        <w:rPr>
+          <w:sz w:val="16"/>
+          <w:szCs w:val="16"/>
+        </w:rPr>
+      </w:pPr>
+    </w:p>
     <w:tbl>
       <w:tblPr>
         <w:tblStyle w:val="TableGrid"/>
-        <w:tblW w:w="9410" w:type="dxa"/>
+        <w:tblW w:w="8784" w:type="dxa"/>
         <w:tblLook w:val="04A0" w:firstRow="1" w:lastRow="0" w:firstColumn="1" w:lastColumn="0" w:noHBand="0" w:noVBand="1"/>
       </w:tblPr>
       <w:tblGrid>
-        <w:gridCol w:w="737"/>
-        <w:gridCol w:w="737"/>
-        <w:gridCol w:w="737"/>
-        <w:gridCol w:w="737"/>
-        <w:gridCol w:w="283"/>
-        <w:gridCol w:w="737"/>
-        <w:gridCol w:w="737"/>
-        <w:gridCol w:w="737"/>
-        <w:gridCol w:w="737"/>
-        <w:gridCol w:w="283"/>
-        <w:gridCol w:w="737"/>
-        <w:gridCol w:w="737"/>
-        <w:gridCol w:w="737"/>
-        <w:gridCol w:w="737"/>
+        <w:gridCol w:w="850"/>
+        <w:gridCol w:w="850"/>
+        <w:gridCol w:w="850"/>
+        <w:gridCol w:w="850"/>
+        <w:gridCol w:w="1984"/>
+        <w:gridCol w:w="850"/>
+        <w:gridCol w:w="850"/>
+        <w:gridCol w:w="850"/>
+        <w:gridCol w:w="850"/>
       </w:tblGrid>
       <w:tr>
         <w:trPr>
@@ -359,7 +252,7 @@
         </w:trPr>
         <w:tc>
           <w:tcPr>
-            <w:tcW w:w="737" w:type="dxa"/>
+            <w:tcW w:w="850" w:type="dxa"/>
             <w:vAlign w:val="center"/>
           </w:tcPr>
           <w:p>
@@ -381,7 +274,7 @@
         </w:tc>
         <w:tc>
           <w:tcPr>
-            <w:tcW w:w="737" w:type="dxa"/>
+            <w:tcW w:w="850" w:type="dxa"/>
             <w:vAlign w:val="center"/>
           </w:tcPr>
           <w:p>
@@ -403,7 +296,7 @@
         </w:tc>
         <w:tc>
           <w:tcPr>
-            <w:tcW w:w="737" w:type="dxa"/>
+            <w:tcW w:w="850" w:type="dxa"/>
             <w:vAlign w:val="center"/>
           </w:tcPr>
           <w:p>
@@ -425,7 +318,7 @@
         </w:tc>
         <w:tc>
           <w:tcPr>
-            <w:tcW w:w="737" w:type="dxa"/>
+            <w:tcW w:w="850" w:type="dxa"/>
             <w:vAlign w:val="center"/>
           </w:tcPr>
           <w:p>
@@ -447,7 +340,7 @@
         </w:tc>
         <w:tc>
           <w:tcPr>
-            <w:tcW w:w="283" w:type="dxa"/>
+            <w:tcW w:w="1984" w:type="dxa"/>
             <w:tcBorders>
               <w:top w:val="nil"/>
               <w:bottom w:val="nil"/>
@@ -465,7 +358,7 @@
         </w:tc>
         <w:tc>
           <w:tcPr>
-            <w:tcW w:w="737" w:type="dxa"/>
+            <w:tcW w:w="850" w:type="dxa"/>
             <w:vAlign w:val="center"/>
           </w:tcPr>
           <w:p>
@@ -487,7 +380,7 @@
         </w:tc>
         <w:tc>
           <w:tcPr>
-            <w:tcW w:w="737" w:type="dxa"/>
+            <w:tcW w:w="850" w:type="dxa"/>
             <w:vAlign w:val="center"/>
           </w:tcPr>
           <w:p>
@@ -509,7 +402,7 @@
         </w:tc>
         <w:tc>
           <w:tcPr>
-            <w:tcW w:w="737" w:type="dxa"/>
+            <w:tcW w:w="850" w:type="dxa"/>
             <w:vAlign w:val="center"/>
           </w:tcPr>
           <w:p>
@@ -531,113 +424,7 @@
         </w:tc>
         <w:tc>
           <w:tcPr>
-            <w:tcW w:w="737" w:type="dxa"/>
-            <w:vAlign w:val="center"/>
-          </w:tcPr>
-          <w:p>
-            <w:pPr>
-              <w:jc w:val="center"/>
-              <w:rPr>
-                <w:sz w:val="24"/>
-                <w:lang w:val="bg-BG"/>
-              </w:rPr>
-            </w:pPr>
-            <w:r>
-              <w:rPr>
-                <w:sz w:val="24"/>
-                <w:lang w:val="bg-BG"/>
-              </w:rPr>
-              <w:t>4</w:t>
-            </w:r>
-          </w:p>
-        </w:tc>
-        <w:tc>
-          <w:tcPr>
-            <w:tcW w:w="283" w:type="dxa"/>
-            <w:tcBorders>
-              <w:top w:val="nil"/>
-              <w:bottom w:val="nil"/>
-            </w:tcBorders>
-          </w:tcPr>
-          <w:p>
-            <w:pPr>
-              <w:jc w:val="center"/>
-              <w:rPr>
-                <w:sz w:val="24"/>
-                <w:lang w:val="bg-BG"/>
-              </w:rPr>
-            </w:pPr>
-          </w:p>
-        </w:tc>
-        <w:tc>
-          <w:tcPr>
-            <w:tcW w:w="737" w:type="dxa"/>
-            <w:vAlign w:val="center"/>
-          </w:tcPr>
-          <w:p>
-            <w:pPr>
-              <w:jc w:val="center"/>
-              <w:rPr>
-                <w:sz w:val="24"/>
-                <w:lang w:val="bg-BG"/>
-              </w:rPr>
-            </w:pPr>
-            <w:r>
-              <w:rPr>
-                <w:sz w:val="24"/>
-                <w:lang w:val="bg-BG"/>
-              </w:rPr>
-              <w:t>1</w:t>
-            </w:r>
-          </w:p>
-        </w:tc>
-        <w:tc>
-          <w:tcPr>
-            <w:tcW w:w="737" w:type="dxa"/>
-            <w:vAlign w:val="center"/>
-          </w:tcPr>
-          <w:p>
-            <w:pPr>
-              <w:jc w:val="center"/>
-              <w:rPr>
-                <w:sz w:val="24"/>
-                <w:lang w:val="bg-BG"/>
-              </w:rPr>
-            </w:pPr>
-            <w:r>
-              <w:rPr>
-                <w:sz w:val="24"/>
-                <w:lang w:val="bg-BG"/>
-              </w:rPr>
-              <w:t>2</w:t>
-            </w:r>
-          </w:p>
-        </w:tc>
-        <w:tc>
-          <w:tcPr>
-            <w:tcW w:w="737" w:type="dxa"/>
-            <w:vAlign w:val="center"/>
-          </w:tcPr>
-          <w:p>
-            <w:pPr>
-              <w:jc w:val="center"/>
-              <w:rPr>
-                <w:sz w:val="24"/>
-                <w:lang w:val="bg-BG"/>
-              </w:rPr>
-            </w:pPr>
-            <w:r>
-              <w:rPr>
-                <w:sz w:val="24"/>
-                <w:lang w:val="bg-BG"/>
-              </w:rPr>
-              <w:t>3</w:t>
-            </w:r>
-          </w:p>
-        </w:tc>
-        <w:tc>
-          <w:tcPr>
-            <w:tcW w:w="737" w:type="dxa"/>
+            <w:tcW w:w="850" w:type="dxa"/>
             <w:vAlign w:val="center"/>
           </w:tcPr>
           <w:p>
@@ -659,28 +446,30 @@
         </w:tc>
       </w:tr>
     </w:tbl>
-    <w:p/>
+    <w:p>
+      <w:pPr>
+        <w:rPr>
+          <w:sz w:val="16"/>
+          <w:szCs w:val="16"/>
+        </w:rPr>
+      </w:pPr>
+    </w:p>
     <w:tbl>
       <w:tblPr>
         <w:tblStyle w:val="TableGrid"/>
-        <w:tblW w:w="9410" w:type="dxa"/>
+        <w:tblW w:w="8784" w:type="dxa"/>
         <w:tblLook w:val="04A0" w:firstRow="1" w:lastRow="0" w:firstColumn="1" w:lastColumn="0" w:noHBand="0" w:noVBand="1"/>
       </w:tblPr>
       <w:tblGrid>
-        <w:gridCol w:w="737"/>
-        <w:gridCol w:w="737"/>
-        <w:gridCol w:w="737"/>
-        <w:gridCol w:w="737"/>
-        <w:gridCol w:w="283"/>
-        <w:gridCol w:w="737"/>
-        <w:gridCol w:w="737"/>
-        <w:gridCol w:w="737"/>
-        <w:gridCol w:w="737"/>
-        <w:gridCol w:w="283"/>
-        <w:gridCol w:w="737"/>
-        <w:gridCol w:w="737"/>
-        <w:gridCol w:w="737"/>
-        <w:gridCol w:w="737"/>
+        <w:gridCol w:w="850"/>
+        <w:gridCol w:w="850"/>
+        <w:gridCol w:w="850"/>
+        <w:gridCol w:w="850"/>
+        <w:gridCol w:w="1984"/>
+        <w:gridCol w:w="850"/>
+        <w:gridCol w:w="850"/>
+        <w:gridCol w:w="850"/>
+        <w:gridCol w:w="850"/>
       </w:tblGrid>
       <w:tr>
         <w:trPr>
@@ -688,7 +477,7 @@
         </w:trPr>
         <w:tc>
           <w:tcPr>
-            <w:tcW w:w="737" w:type="dxa"/>
+            <w:tcW w:w="850" w:type="dxa"/>
             <w:vAlign w:val="center"/>
           </w:tcPr>
           <w:p>
@@ -710,7 +499,7 @@
         </w:tc>
         <w:tc>
           <w:tcPr>
-            <w:tcW w:w="737" w:type="dxa"/>
+            <w:tcW w:w="850" w:type="dxa"/>
             <w:vAlign w:val="center"/>
           </w:tcPr>
           <w:p>
@@ -732,7 +521,7 @@
         </w:tc>
         <w:tc>
           <w:tcPr>
-            <w:tcW w:w="737" w:type="dxa"/>
+            <w:tcW w:w="850" w:type="dxa"/>
             <w:vAlign w:val="center"/>
           </w:tcPr>
           <w:p>
@@ -754,7 +543,7 @@
         </w:tc>
         <w:tc>
           <w:tcPr>
-            <w:tcW w:w="737" w:type="dxa"/>
+            <w:tcW w:w="850" w:type="dxa"/>
             <w:vAlign w:val="center"/>
           </w:tcPr>
           <w:p>
@@ -776,7 +565,7 @@
         </w:tc>
         <w:tc>
           <w:tcPr>
-            <w:tcW w:w="283" w:type="dxa"/>
+            <w:tcW w:w="1984" w:type="dxa"/>
             <w:tcBorders>
               <w:top w:val="nil"/>
               <w:bottom w:val="nil"/>
@@ -794,7 +583,7 @@
         </w:tc>
         <w:tc>
           <w:tcPr>
-            <w:tcW w:w="737" w:type="dxa"/>
+            <w:tcW w:w="850" w:type="dxa"/>
             <w:vAlign w:val="center"/>
           </w:tcPr>
           <w:p>
@@ -816,7 +605,7 @@
         </w:tc>
         <w:tc>
           <w:tcPr>
-            <w:tcW w:w="737" w:type="dxa"/>
+            <w:tcW w:w="850" w:type="dxa"/>
             <w:vAlign w:val="center"/>
           </w:tcPr>
           <w:p>
@@ -838,7 +627,7 @@
         </w:tc>
         <w:tc>
           <w:tcPr>
-            <w:tcW w:w="737" w:type="dxa"/>
+            <w:tcW w:w="850" w:type="dxa"/>
             <w:vAlign w:val="center"/>
           </w:tcPr>
           <w:p>
@@ -860,113 +649,7 @@
         </w:tc>
         <w:tc>
           <w:tcPr>
-            <w:tcW w:w="737" w:type="dxa"/>
-            <w:vAlign w:val="center"/>
-          </w:tcPr>
-          <w:p>
-            <w:pPr>
-              <w:jc w:val="center"/>
-              <w:rPr>
-                <w:sz w:val="24"/>
-                <w:lang w:val="bg-BG"/>
-              </w:rPr>
-            </w:pPr>
-            <w:r>
-              <w:rPr>
-                <w:sz w:val="24"/>
-                <w:lang w:val="bg-BG"/>
-              </w:rPr>
-              <w:t>4</w:t>
-            </w:r>
-          </w:p>
-        </w:tc>
-        <w:tc>
-          <w:tcPr>
-            <w:tcW w:w="283" w:type="dxa"/>
-            <w:tcBorders>
-              <w:top w:val="nil"/>
-              <w:bottom w:val="nil"/>
-            </w:tcBorders>
-          </w:tcPr>
-          <w:p>
-            <w:pPr>
-              <w:jc w:val="center"/>
-              <w:rPr>
-                <w:sz w:val="24"/>
-                <w:lang w:val="bg-BG"/>
-              </w:rPr>
-            </w:pPr>
-          </w:p>
-        </w:tc>
-        <w:tc>
-          <w:tcPr>
-            <w:tcW w:w="737" w:type="dxa"/>
-            <w:vAlign w:val="center"/>
-          </w:tcPr>
-          <w:p>
-            <w:pPr>
-              <w:jc w:val="center"/>
-              <w:rPr>
-                <w:sz w:val="24"/>
-                <w:lang w:val="bg-BG"/>
-              </w:rPr>
-            </w:pPr>
-            <w:r>
-              <w:rPr>
-                <w:sz w:val="24"/>
-                <w:lang w:val="bg-BG"/>
-              </w:rPr>
-              <w:t>1</w:t>
-            </w:r>
-          </w:p>
-        </w:tc>
-        <w:tc>
-          <w:tcPr>
-            <w:tcW w:w="737" w:type="dxa"/>
-            <w:vAlign w:val="center"/>
-          </w:tcPr>
-          <w:p>
-            <w:pPr>
-              <w:jc w:val="center"/>
-              <w:rPr>
-                <w:sz w:val="24"/>
-                <w:lang w:val="bg-BG"/>
-              </w:rPr>
-            </w:pPr>
-            <w:r>
-              <w:rPr>
-                <w:sz w:val="24"/>
-                <w:lang w:val="bg-BG"/>
-              </w:rPr>
-              <w:t>2</w:t>
-            </w:r>
-          </w:p>
-        </w:tc>
-        <w:tc>
-          <w:tcPr>
-            <w:tcW w:w="737" w:type="dxa"/>
-            <w:vAlign w:val="center"/>
-          </w:tcPr>
-          <w:p>
-            <w:pPr>
-              <w:jc w:val="center"/>
-              <w:rPr>
-                <w:sz w:val="24"/>
-                <w:lang w:val="bg-BG"/>
-              </w:rPr>
-            </w:pPr>
-            <w:r>
-              <w:rPr>
-                <w:sz w:val="24"/>
-                <w:lang w:val="bg-BG"/>
-              </w:rPr>
-              <w:t>3</w:t>
-            </w:r>
-          </w:p>
-        </w:tc>
-        <w:tc>
-          <w:tcPr>
-            <w:tcW w:w="737" w:type="dxa"/>
+            <w:tcW w:w="850" w:type="dxa"/>
             <w:vAlign w:val="center"/>
           </w:tcPr>
           <w:p>
@@ -988,28 +671,30 @@
         </w:tc>
       </w:tr>
     </w:tbl>
-    <w:p/>
+    <w:p>
+      <w:pPr>
+        <w:rPr>
+          <w:sz w:val="16"/>
+          <w:szCs w:val="16"/>
+        </w:rPr>
+      </w:pPr>
+    </w:p>
     <w:tbl>
       <w:tblPr>
         <w:tblStyle w:val="TableGrid"/>
-        <w:tblW w:w="9410" w:type="dxa"/>
+        <w:tblW w:w="8784" w:type="dxa"/>
         <w:tblLook w:val="04A0" w:firstRow="1" w:lastRow="0" w:firstColumn="1" w:lastColumn="0" w:noHBand="0" w:noVBand="1"/>
       </w:tblPr>
       <w:tblGrid>
-        <w:gridCol w:w="737"/>
-        <w:gridCol w:w="737"/>
-        <w:gridCol w:w="737"/>
-        <w:gridCol w:w="737"/>
-        <w:gridCol w:w="283"/>
-        <w:gridCol w:w="737"/>
-        <w:gridCol w:w="737"/>
-        <w:gridCol w:w="737"/>
-        <w:gridCol w:w="737"/>
-        <w:gridCol w:w="283"/>
-        <w:gridCol w:w="737"/>
-        <w:gridCol w:w="737"/>
-        <w:gridCol w:w="737"/>
-        <w:gridCol w:w="737"/>
+        <w:gridCol w:w="850"/>
+        <w:gridCol w:w="850"/>
+        <w:gridCol w:w="850"/>
+        <w:gridCol w:w="850"/>
+        <w:gridCol w:w="1984"/>
+        <w:gridCol w:w="850"/>
+        <w:gridCol w:w="850"/>
+        <w:gridCol w:w="850"/>
+        <w:gridCol w:w="850"/>
       </w:tblGrid>
       <w:tr>
         <w:trPr>
@@ -1017,7 +702,7 @@
         </w:trPr>
         <w:tc>
           <w:tcPr>
-            <w:tcW w:w="737" w:type="dxa"/>
+            <w:tcW w:w="850" w:type="dxa"/>
             <w:vAlign w:val="center"/>
           </w:tcPr>
           <w:p>
@@ -1039,7 +724,7 @@
         </w:tc>
         <w:tc>
           <w:tcPr>
-            <w:tcW w:w="737" w:type="dxa"/>
+            <w:tcW w:w="850" w:type="dxa"/>
             <w:vAlign w:val="center"/>
           </w:tcPr>
           <w:p>
@@ -1061,7 +746,7 @@
         </w:tc>
         <w:tc>
           <w:tcPr>
-            <w:tcW w:w="737" w:type="dxa"/>
+            <w:tcW w:w="850" w:type="dxa"/>
             <w:vAlign w:val="center"/>
           </w:tcPr>
           <w:p>
@@ -1083,7 +768,7 @@
         </w:tc>
         <w:tc>
           <w:tcPr>
-            <w:tcW w:w="737" w:type="dxa"/>
+            <w:tcW w:w="850" w:type="dxa"/>
             <w:vAlign w:val="center"/>
           </w:tcPr>
           <w:p>
@@ -1105,7 +790,7 @@
         </w:tc>
         <w:tc>
           <w:tcPr>
-            <w:tcW w:w="283" w:type="dxa"/>
+            <w:tcW w:w="1984" w:type="dxa"/>
             <w:tcBorders>
               <w:top w:val="nil"/>
               <w:bottom w:val="nil"/>
@@ -1123,7 +808,7 @@
         </w:tc>
         <w:tc>
           <w:tcPr>
-            <w:tcW w:w="737" w:type="dxa"/>
+            <w:tcW w:w="850" w:type="dxa"/>
             <w:vAlign w:val="center"/>
           </w:tcPr>
           <w:p>
@@ -1145,7 +830,7 @@
         </w:tc>
         <w:tc>
           <w:tcPr>
-            <w:tcW w:w="737" w:type="dxa"/>
+            <w:tcW w:w="850" w:type="dxa"/>
             <w:vAlign w:val="center"/>
           </w:tcPr>
           <w:p>
@@ -1167,7 +852,7 @@
         </w:tc>
         <w:tc>
           <w:tcPr>
-            <w:tcW w:w="737" w:type="dxa"/>
+            <w:tcW w:w="850" w:type="dxa"/>
             <w:vAlign w:val="center"/>
           </w:tcPr>
           <w:p>
@@ -1189,113 +874,7 @@
         </w:tc>
         <w:tc>
           <w:tcPr>
-            <w:tcW w:w="737" w:type="dxa"/>
-            <w:vAlign w:val="center"/>
-          </w:tcPr>
-          <w:p>
-            <w:pPr>
-              <w:jc w:val="center"/>
-              <w:rPr>
-                <w:sz w:val="24"/>
-                <w:lang w:val="bg-BG"/>
-              </w:rPr>
-            </w:pPr>
-            <w:r>
-              <w:rPr>
-                <w:sz w:val="24"/>
-                <w:lang w:val="bg-BG"/>
-              </w:rPr>
-              <w:t>4</w:t>
-            </w:r>
-          </w:p>
-        </w:tc>
-        <w:tc>
-          <w:tcPr>
-            <w:tcW w:w="283" w:type="dxa"/>
-            <w:tcBorders>
-              <w:top w:val="nil"/>
-              <w:bottom w:val="nil"/>
-            </w:tcBorders>
-          </w:tcPr>
-          <w:p>
-            <w:pPr>
-              <w:jc w:val="center"/>
-              <w:rPr>
-                <w:sz w:val="24"/>
-                <w:lang w:val="bg-BG"/>
-              </w:rPr>
-            </w:pPr>
-          </w:p>
-        </w:tc>
-        <w:tc>
-          <w:tcPr>
-            <w:tcW w:w="737" w:type="dxa"/>
-            <w:vAlign w:val="center"/>
-          </w:tcPr>
-          <w:p>
-            <w:pPr>
-              <w:jc w:val="center"/>
-              <w:rPr>
-                <w:sz w:val="24"/>
-                <w:lang w:val="bg-BG"/>
-              </w:rPr>
-            </w:pPr>
-            <w:r>
-              <w:rPr>
-                <w:sz w:val="24"/>
-                <w:lang w:val="bg-BG"/>
-              </w:rPr>
-              <w:t>1</w:t>
-            </w:r>
-          </w:p>
-        </w:tc>
-        <w:tc>
-          <w:tcPr>
-            <w:tcW w:w="737" w:type="dxa"/>
-            <w:vAlign w:val="center"/>
-          </w:tcPr>
-          <w:p>
-            <w:pPr>
-              <w:jc w:val="center"/>
-              <w:rPr>
-                <w:sz w:val="24"/>
-                <w:lang w:val="bg-BG"/>
-              </w:rPr>
-            </w:pPr>
-            <w:r>
-              <w:rPr>
-                <w:sz w:val="24"/>
-                <w:lang w:val="bg-BG"/>
-              </w:rPr>
-              <w:t>2</w:t>
-            </w:r>
-          </w:p>
-        </w:tc>
-        <w:tc>
-          <w:tcPr>
-            <w:tcW w:w="737" w:type="dxa"/>
-            <w:vAlign w:val="center"/>
-          </w:tcPr>
-          <w:p>
-            <w:pPr>
-              <w:jc w:val="center"/>
-              <w:rPr>
-                <w:sz w:val="24"/>
-                <w:lang w:val="bg-BG"/>
-              </w:rPr>
-            </w:pPr>
-            <w:r>
-              <w:rPr>
-                <w:sz w:val="24"/>
-                <w:lang w:val="bg-BG"/>
-              </w:rPr>
-              <w:t>3</w:t>
-            </w:r>
-          </w:p>
-        </w:tc>
-        <w:tc>
-          <w:tcPr>
-            <w:tcW w:w="737" w:type="dxa"/>
+            <w:tcW w:w="850" w:type="dxa"/>
             <w:vAlign w:val="center"/>
           </w:tcPr>
           <w:p>
@@ -1317,28 +896,30 @@
         </w:tc>
       </w:tr>
     </w:tbl>
-    <w:p/>
+    <w:p>
+      <w:pPr>
+        <w:rPr>
+          <w:sz w:val="16"/>
+          <w:szCs w:val="16"/>
+        </w:rPr>
+      </w:pPr>
+    </w:p>
     <w:tbl>
       <w:tblPr>
         <w:tblStyle w:val="TableGrid"/>
-        <w:tblW w:w="9410" w:type="dxa"/>
+        <w:tblW w:w="8784" w:type="dxa"/>
         <w:tblLook w:val="04A0" w:firstRow="1" w:lastRow="0" w:firstColumn="1" w:lastColumn="0" w:noHBand="0" w:noVBand="1"/>
       </w:tblPr>
       <w:tblGrid>
-        <w:gridCol w:w="737"/>
-        <w:gridCol w:w="737"/>
-        <w:gridCol w:w="737"/>
-        <w:gridCol w:w="737"/>
-        <w:gridCol w:w="283"/>
-        <w:gridCol w:w="737"/>
-        <w:gridCol w:w="737"/>
-        <w:gridCol w:w="737"/>
-        <w:gridCol w:w="737"/>
-        <w:gridCol w:w="283"/>
-        <w:gridCol w:w="737"/>
-        <w:gridCol w:w="737"/>
-        <w:gridCol w:w="737"/>
-        <w:gridCol w:w="737"/>
+        <w:gridCol w:w="850"/>
+        <w:gridCol w:w="850"/>
+        <w:gridCol w:w="850"/>
+        <w:gridCol w:w="850"/>
+        <w:gridCol w:w="1984"/>
+        <w:gridCol w:w="850"/>
+        <w:gridCol w:w="850"/>
+        <w:gridCol w:w="850"/>
+        <w:gridCol w:w="850"/>
       </w:tblGrid>
       <w:tr>
         <w:trPr>
@@ -1346,7 +927,7 @@
         </w:trPr>
         <w:tc>
           <w:tcPr>
-            <w:tcW w:w="737" w:type="dxa"/>
+            <w:tcW w:w="850" w:type="dxa"/>
             <w:vAlign w:val="center"/>
           </w:tcPr>
           <w:p>
@@ -1368,7 +949,7 @@
         </w:tc>
         <w:tc>
           <w:tcPr>
-            <w:tcW w:w="737" w:type="dxa"/>
+            <w:tcW w:w="850" w:type="dxa"/>
             <w:vAlign w:val="center"/>
           </w:tcPr>
           <w:p>
@@ -1390,7 +971,7 @@
         </w:tc>
         <w:tc>
           <w:tcPr>
-            <w:tcW w:w="737" w:type="dxa"/>
+            <w:tcW w:w="850" w:type="dxa"/>
             <w:vAlign w:val="center"/>
           </w:tcPr>
           <w:p>
@@ -1412,7 +993,7 @@
         </w:tc>
         <w:tc>
           <w:tcPr>
-            <w:tcW w:w="737" w:type="dxa"/>
+            <w:tcW w:w="850" w:type="dxa"/>
             <w:vAlign w:val="center"/>
           </w:tcPr>
           <w:p>
@@ -1434,7 +1015,7 @@
         </w:tc>
         <w:tc>
           <w:tcPr>
-            <w:tcW w:w="283" w:type="dxa"/>
+            <w:tcW w:w="1984" w:type="dxa"/>
             <w:tcBorders>
               <w:top w:val="nil"/>
               <w:bottom w:val="nil"/>
@@ -1452,7 +1033,7 @@
         </w:tc>
         <w:tc>
           <w:tcPr>
-            <w:tcW w:w="737" w:type="dxa"/>
+            <w:tcW w:w="850" w:type="dxa"/>
             <w:vAlign w:val="center"/>
           </w:tcPr>
           <w:p>
@@ -1474,7 +1055,7 @@
         </w:tc>
         <w:tc>
           <w:tcPr>
-            <w:tcW w:w="737" w:type="dxa"/>
+            <w:tcW w:w="850" w:type="dxa"/>
             <w:vAlign w:val="center"/>
           </w:tcPr>
           <w:p>
@@ -1496,7 +1077,7 @@
         </w:tc>
         <w:tc>
           <w:tcPr>
-            <w:tcW w:w="737" w:type="dxa"/>
+            <w:tcW w:w="850" w:type="dxa"/>
             <w:vAlign w:val="center"/>
           </w:tcPr>
           <w:p>
@@ -1518,113 +1099,7 @@
         </w:tc>
         <w:tc>
           <w:tcPr>
-            <w:tcW w:w="737" w:type="dxa"/>
-            <w:vAlign w:val="center"/>
-          </w:tcPr>
-          <w:p>
-            <w:pPr>
-              <w:jc w:val="center"/>
-              <w:rPr>
-                <w:sz w:val="24"/>
-                <w:lang w:val="bg-BG"/>
-              </w:rPr>
-            </w:pPr>
-            <w:r>
-              <w:rPr>
-                <w:sz w:val="24"/>
-                <w:lang w:val="bg-BG"/>
-              </w:rPr>
-              <w:t>4</w:t>
-            </w:r>
-          </w:p>
-        </w:tc>
-        <w:tc>
-          <w:tcPr>
-            <w:tcW w:w="283" w:type="dxa"/>
-            <w:tcBorders>
-              <w:top w:val="nil"/>
-              <w:bottom w:val="nil"/>
-            </w:tcBorders>
-          </w:tcPr>
-          <w:p>
-            <w:pPr>
-              <w:jc w:val="center"/>
-              <w:rPr>
-                <w:sz w:val="24"/>
-                <w:lang w:val="bg-BG"/>
-              </w:rPr>
-            </w:pPr>
-          </w:p>
-        </w:tc>
-        <w:tc>
-          <w:tcPr>
-            <w:tcW w:w="737" w:type="dxa"/>
-            <w:vAlign w:val="center"/>
-          </w:tcPr>
-          <w:p>
-            <w:pPr>
-              <w:jc w:val="center"/>
-              <w:rPr>
-                <w:sz w:val="24"/>
-                <w:lang w:val="bg-BG"/>
-              </w:rPr>
-            </w:pPr>
-            <w:r>
-              <w:rPr>
-                <w:sz w:val="24"/>
-                <w:lang w:val="bg-BG"/>
-              </w:rPr>
-              <w:t>1</w:t>
-            </w:r>
-          </w:p>
-        </w:tc>
-        <w:tc>
-          <w:tcPr>
-            <w:tcW w:w="737" w:type="dxa"/>
-            <w:vAlign w:val="center"/>
-          </w:tcPr>
-          <w:p>
-            <w:pPr>
-              <w:jc w:val="center"/>
-              <w:rPr>
-                <w:sz w:val="24"/>
-                <w:lang w:val="bg-BG"/>
-              </w:rPr>
-            </w:pPr>
-            <w:r>
-              <w:rPr>
-                <w:sz w:val="24"/>
-                <w:lang w:val="bg-BG"/>
-              </w:rPr>
-              <w:t>2</w:t>
-            </w:r>
-          </w:p>
-        </w:tc>
-        <w:tc>
-          <w:tcPr>
-            <w:tcW w:w="737" w:type="dxa"/>
-            <w:vAlign w:val="center"/>
-          </w:tcPr>
-          <w:p>
-            <w:pPr>
-              <w:jc w:val="center"/>
-              <w:rPr>
-                <w:sz w:val="24"/>
-                <w:lang w:val="bg-BG"/>
-              </w:rPr>
-            </w:pPr>
-            <w:r>
-              <w:rPr>
-                <w:sz w:val="24"/>
-                <w:lang w:val="bg-BG"/>
-              </w:rPr>
-              <w:t>3</w:t>
-            </w:r>
-          </w:p>
-        </w:tc>
-        <w:tc>
-          <w:tcPr>
-            <w:tcW w:w="737" w:type="dxa"/>
+            <w:tcW w:w="850" w:type="dxa"/>
             <w:vAlign w:val="center"/>
           </w:tcPr>
           <w:p>
@@ -1646,28 +1121,30 @@
         </w:tc>
       </w:tr>
     </w:tbl>
-    <w:p/>
+    <w:p>
+      <w:pPr>
+        <w:rPr>
+          <w:sz w:val="16"/>
+          <w:szCs w:val="16"/>
+        </w:rPr>
+      </w:pPr>
+    </w:p>
     <w:tbl>
       <w:tblPr>
         <w:tblStyle w:val="TableGrid"/>
-        <w:tblW w:w="9410" w:type="dxa"/>
+        <w:tblW w:w="8784" w:type="dxa"/>
         <w:tblLook w:val="04A0" w:firstRow="1" w:lastRow="0" w:firstColumn="1" w:lastColumn="0" w:noHBand="0" w:noVBand="1"/>
       </w:tblPr>
       <w:tblGrid>
-        <w:gridCol w:w="737"/>
-        <w:gridCol w:w="737"/>
-        <w:gridCol w:w="737"/>
-        <w:gridCol w:w="737"/>
-        <w:gridCol w:w="283"/>
-        <w:gridCol w:w="737"/>
-        <w:gridCol w:w="737"/>
-        <w:gridCol w:w="737"/>
-        <w:gridCol w:w="737"/>
-        <w:gridCol w:w="283"/>
-        <w:gridCol w:w="737"/>
-        <w:gridCol w:w="737"/>
-        <w:gridCol w:w="737"/>
-        <w:gridCol w:w="737"/>
+        <w:gridCol w:w="850"/>
+        <w:gridCol w:w="850"/>
+        <w:gridCol w:w="850"/>
+        <w:gridCol w:w="850"/>
+        <w:gridCol w:w="1984"/>
+        <w:gridCol w:w="850"/>
+        <w:gridCol w:w="850"/>
+        <w:gridCol w:w="850"/>
+        <w:gridCol w:w="850"/>
       </w:tblGrid>
       <w:tr>
         <w:trPr>
@@ -1675,7 +1152,7 @@
         </w:trPr>
         <w:tc>
           <w:tcPr>
-            <w:tcW w:w="737" w:type="dxa"/>
+            <w:tcW w:w="850" w:type="dxa"/>
             <w:vAlign w:val="center"/>
           </w:tcPr>
           <w:p>
@@ -1697,7 +1174,7 @@
         </w:tc>
         <w:tc>
           <w:tcPr>
-            <w:tcW w:w="737" w:type="dxa"/>
+            <w:tcW w:w="850" w:type="dxa"/>
             <w:vAlign w:val="center"/>
           </w:tcPr>
           <w:p>
@@ -1719,7 +1196,7 @@
         </w:tc>
         <w:tc>
           <w:tcPr>
-            <w:tcW w:w="737" w:type="dxa"/>
+            <w:tcW w:w="850" w:type="dxa"/>
             <w:vAlign w:val="center"/>
           </w:tcPr>
           <w:p>
@@ -1741,7 +1218,7 @@
         </w:tc>
         <w:tc>
           <w:tcPr>
-            <w:tcW w:w="737" w:type="dxa"/>
+            <w:tcW w:w="850" w:type="dxa"/>
             <w:vAlign w:val="center"/>
           </w:tcPr>
           <w:p>
@@ -1763,7 +1240,7 @@
         </w:tc>
         <w:tc>
           <w:tcPr>
-            <w:tcW w:w="283" w:type="dxa"/>
+            <w:tcW w:w="1984" w:type="dxa"/>
             <w:tcBorders>
               <w:top w:val="nil"/>
               <w:bottom w:val="nil"/>
@@ -1781,7 +1258,7 @@
         </w:tc>
         <w:tc>
           <w:tcPr>
-            <w:tcW w:w="737" w:type="dxa"/>
+            <w:tcW w:w="850" w:type="dxa"/>
             <w:vAlign w:val="center"/>
           </w:tcPr>
           <w:p>
@@ -1803,7 +1280,7 @@
         </w:tc>
         <w:tc>
           <w:tcPr>
-            <w:tcW w:w="737" w:type="dxa"/>
+            <w:tcW w:w="850" w:type="dxa"/>
             <w:vAlign w:val="center"/>
           </w:tcPr>
           <w:p>
@@ -1825,7 +1302,7 @@
         </w:tc>
         <w:tc>
           <w:tcPr>
-            <w:tcW w:w="737" w:type="dxa"/>
+            <w:tcW w:w="850" w:type="dxa"/>
             <w:vAlign w:val="center"/>
           </w:tcPr>
           <w:p>
@@ -1847,113 +1324,7 @@
         </w:tc>
         <w:tc>
           <w:tcPr>
-            <w:tcW w:w="737" w:type="dxa"/>
-            <w:vAlign w:val="center"/>
-          </w:tcPr>
-          <w:p>
-            <w:pPr>
-              <w:jc w:val="center"/>
-              <w:rPr>
-                <w:sz w:val="24"/>
-                <w:lang w:val="bg-BG"/>
-              </w:rPr>
-            </w:pPr>
-            <w:r>
-              <w:rPr>
-                <w:sz w:val="24"/>
-                <w:lang w:val="bg-BG"/>
-              </w:rPr>
-              <w:t>4</w:t>
-            </w:r>
-          </w:p>
-        </w:tc>
-        <w:tc>
-          <w:tcPr>
-            <w:tcW w:w="283" w:type="dxa"/>
-            <w:tcBorders>
-              <w:top w:val="nil"/>
-              <w:bottom w:val="nil"/>
-            </w:tcBorders>
-          </w:tcPr>
-          <w:p>
-            <w:pPr>
-              <w:jc w:val="center"/>
-              <w:rPr>
-                <w:sz w:val="24"/>
-                <w:lang w:val="bg-BG"/>
-              </w:rPr>
-            </w:pPr>
-          </w:p>
-        </w:tc>
-        <w:tc>
-          <w:tcPr>
-            <w:tcW w:w="737" w:type="dxa"/>
-            <w:vAlign w:val="center"/>
-          </w:tcPr>
-          <w:p>
-            <w:pPr>
-              <w:jc w:val="center"/>
-              <w:rPr>
-                <w:sz w:val="24"/>
-                <w:lang w:val="bg-BG"/>
-              </w:rPr>
-            </w:pPr>
-            <w:r>
-              <w:rPr>
-                <w:sz w:val="24"/>
-                <w:lang w:val="bg-BG"/>
-              </w:rPr>
-              <w:t>1</w:t>
-            </w:r>
-          </w:p>
-        </w:tc>
-        <w:tc>
-          <w:tcPr>
-            <w:tcW w:w="737" w:type="dxa"/>
-            <w:vAlign w:val="center"/>
-          </w:tcPr>
-          <w:p>
-            <w:pPr>
-              <w:jc w:val="center"/>
-              <w:rPr>
-                <w:sz w:val="24"/>
-                <w:lang w:val="bg-BG"/>
-              </w:rPr>
-            </w:pPr>
-            <w:r>
-              <w:rPr>
-                <w:sz w:val="24"/>
-                <w:lang w:val="bg-BG"/>
-              </w:rPr>
-              <w:t>2</w:t>
-            </w:r>
-          </w:p>
-        </w:tc>
-        <w:tc>
-          <w:tcPr>
-            <w:tcW w:w="737" w:type="dxa"/>
-            <w:vAlign w:val="center"/>
-          </w:tcPr>
-          <w:p>
-            <w:pPr>
-              <w:jc w:val="center"/>
-              <w:rPr>
-                <w:sz w:val="24"/>
-                <w:lang w:val="bg-BG"/>
-              </w:rPr>
-            </w:pPr>
-            <w:r>
-              <w:rPr>
-                <w:sz w:val="24"/>
-                <w:lang w:val="bg-BG"/>
-              </w:rPr>
-              <w:t>3</w:t>
-            </w:r>
-          </w:p>
-        </w:tc>
-        <w:tc>
-          <w:tcPr>
-            <w:tcW w:w="737" w:type="dxa"/>
+            <w:tcW w:w="850" w:type="dxa"/>
             <w:vAlign w:val="center"/>
           </w:tcPr>
           <w:p>
@@ -1975,665 +1346,14 @@
         </w:tc>
       </w:tr>
     </w:tbl>
-    <w:p/>
-    <w:tbl>
-      <w:tblPr>
-        <w:tblStyle w:val="TableGrid"/>
-        <w:tblW w:w="9410" w:type="dxa"/>
-        <w:tblLook w:val="04A0" w:firstRow="1" w:lastRow="0" w:firstColumn="1" w:lastColumn="0" w:noHBand="0" w:noVBand="1"/>
-      </w:tblPr>
-      <w:tblGrid>
-        <w:gridCol w:w="737"/>
-        <w:gridCol w:w="737"/>
-        <w:gridCol w:w="737"/>
-        <w:gridCol w:w="737"/>
-        <w:gridCol w:w="283"/>
-        <w:gridCol w:w="737"/>
-        <w:gridCol w:w="737"/>
-        <w:gridCol w:w="737"/>
-        <w:gridCol w:w="737"/>
-        <w:gridCol w:w="283"/>
-        <w:gridCol w:w="737"/>
-        <w:gridCol w:w="737"/>
-        <w:gridCol w:w="737"/>
-        <w:gridCol w:w="737"/>
-      </w:tblGrid>
-      <w:tr>
-        <w:trPr>
-          <w:trHeight w:val="454"/>
-        </w:trPr>
-        <w:tc>
-          <w:tcPr>
-            <w:tcW w:w="737" w:type="dxa"/>
-            <w:vAlign w:val="center"/>
-          </w:tcPr>
-          <w:p>
-            <w:pPr>
-              <w:jc w:val="center"/>
-              <w:rPr>
-                <w:sz w:val="24"/>
-                <w:lang w:val="bg-BG"/>
-              </w:rPr>
-            </w:pPr>
-            <w:r>
-              <w:rPr>
-                <w:sz w:val="24"/>
-                <w:lang w:val="bg-BG"/>
-              </w:rPr>
-              <w:t>1</w:t>
-            </w:r>
-          </w:p>
-        </w:tc>
-        <w:tc>
-          <w:tcPr>
-            <w:tcW w:w="737" w:type="dxa"/>
-            <w:vAlign w:val="center"/>
-          </w:tcPr>
-          <w:p>
-            <w:pPr>
-              <w:jc w:val="center"/>
-              <w:rPr>
-                <w:sz w:val="24"/>
-                <w:lang w:val="bg-BG"/>
-              </w:rPr>
-            </w:pPr>
-            <w:r>
-              <w:rPr>
-                <w:sz w:val="24"/>
-                <w:lang w:val="bg-BG"/>
-              </w:rPr>
-              <w:t>2</w:t>
-            </w:r>
-          </w:p>
-        </w:tc>
-        <w:tc>
-          <w:tcPr>
-            <w:tcW w:w="737" w:type="dxa"/>
-            <w:vAlign w:val="center"/>
-          </w:tcPr>
-          <w:p>
-            <w:pPr>
-              <w:jc w:val="center"/>
-              <w:rPr>
-                <w:sz w:val="24"/>
-                <w:lang w:val="bg-BG"/>
-              </w:rPr>
-            </w:pPr>
-            <w:r>
-              <w:rPr>
-                <w:sz w:val="24"/>
-                <w:lang w:val="bg-BG"/>
-              </w:rPr>
-              <w:t>3</w:t>
-            </w:r>
-          </w:p>
-        </w:tc>
-        <w:tc>
-          <w:tcPr>
-            <w:tcW w:w="737" w:type="dxa"/>
-            <w:vAlign w:val="center"/>
-          </w:tcPr>
-          <w:p>
-            <w:pPr>
-              <w:jc w:val="center"/>
-              <w:rPr>
-                <w:sz w:val="24"/>
-                <w:lang w:val="bg-BG"/>
-              </w:rPr>
-            </w:pPr>
-            <w:r>
-              <w:rPr>
-                <w:sz w:val="24"/>
-                <w:lang w:val="bg-BG"/>
-              </w:rPr>
-              <w:t>4</w:t>
-            </w:r>
-          </w:p>
-        </w:tc>
-        <w:tc>
-          <w:tcPr>
-            <w:tcW w:w="283" w:type="dxa"/>
-            <w:tcBorders>
-              <w:top w:val="nil"/>
-              <w:bottom w:val="nil"/>
-            </w:tcBorders>
-          </w:tcPr>
-          <w:p>
-            <w:pPr>
-              <w:jc w:val="center"/>
-              <w:rPr>
-                <w:sz w:val="24"/>
-                <w:lang w:val="bg-BG"/>
-              </w:rPr>
-            </w:pPr>
-          </w:p>
-        </w:tc>
-        <w:tc>
-          <w:tcPr>
-            <w:tcW w:w="737" w:type="dxa"/>
-            <w:vAlign w:val="center"/>
-          </w:tcPr>
-          <w:p>
-            <w:pPr>
-              <w:jc w:val="center"/>
-              <w:rPr>
-                <w:sz w:val="24"/>
-                <w:lang w:val="bg-BG"/>
-              </w:rPr>
-            </w:pPr>
-            <w:r>
-              <w:rPr>
-                <w:sz w:val="24"/>
-                <w:lang w:val="bg-BG"/>
-              </w:rPr>
-              <w:t>1</w:t>
-            </w:r>
-          </w:p>
-        </w:tc>
-        <w:tc>
-          <w:tcPr>
-            <w:tcW w:w="737" w:type="dxa"/>
-            <w:vAlign w:val="center"/>
-          </w:tcPr>
-          <w:p>
-            <w:pPr>
-              <w:jc w:val="center"/>
-              <w:rPr>
-                <w:sz w:val="24"/>
-                <w:lang w:val="bg-BG"/>
-              </w:rPr>
-            </w:pPr>
-            <w:r>
-              <w:rPr>
-                <w:sz w:val="24"/>
-                <w:lang w:val="bg-BG"/>
-              </w:rPr>
-              <w:t>2</w:t>
-            </w:r>
-          </w:p>
-        </w:tc>
-        <w:tc>
-          <w:tcPr>
-            <w:tcW w:w="737" w:type="dxa"/>
-            <w:vAlign w:val="center"/>
-          </w:tcPr>
-          <w:p>
-            <w:pPr>
-              <w:jc w:val="center"/>
-              <w:rPr>
-                <w:sz w:val="24"/>
-                <w:lang w:val="bg-BG"/>
-              </w:rPr>
-            </w:pPr>
-            <w:r>
-              <w:rPr>
-                <w:sz w:val="24"/>
-                <w:lang w:val="bg-BG"/>
-              </w:rPr>
-              <w:t>3</w:t>
-            </w:r>
-          </w:p>
-        </w:tc>
-        <w:tc>
-          <w:tcPr>
-            <w:tcW w:w="737" w:type="dxa"/>
-            <w:vAlign w:val="center"/>
-          </w:tcPr>
-          <w:p>
-            <w:pPr>
-              <w:jc w:val="center"/>
-              <w:rPr>
-                <w:sz w:val="24"/>
-                <w:lang w:val="bg-BG"/>
-              </w:rPr>
-            </w:pPr>
-            <w:r>
-              <w:rPr>
-                <w:sz w:val="24"/>
-                <w:lang w:val="bg-BG"/>
-              </w:rPr>
-              <w:t>4</w:t>
-            </w:r>
-          </w:p>
-        </w:tc>
-        <w:tc>
-          <w:tcPr>
-            <w:tcW w:w="283" w:type="dxa"/>
-            <w:tcBorders>
-              <w:top w:val="nil"/>
-              <w:bottom w:val="nil"/>
-            </w:tcBorders>
-          </w:tcPr>
-          <w:p>
-            <w:pPr>
-              <w:jc w:val="center"/>
-              <w:rPr>
-                <w:sz w:val="24"/>
-                <w:lang w:val="bg-BG"/>
-              </w:rPr>
-            </w:pPr>
-          </w:p>
-        </w:tc>
-        <w:tc>
-          <w:tcPr>
-            <w:tcW w:w="737" w:type="dxa"/>
-            <w:vAlign w:val="center"/>
-          </w:tcPr>
-          <w:p>
-            <w:pPr>
-              <w:jc w:val="center"/>
-              <w:rPr>
-                <w:sz w:val="24"/>
-                <w:lang w:val="bg-BG"/>
-              </w:rPr>
-            </w:pPr>
-            <w:r>
-              <w:rPr>
-                <w:sz w:val="24"/>
-                <w:lang w:val="bg-BG"/>
-              </w:rPr>
-              <w:t>1</w:t>
-            </w:r>
-          </w:p>
-        </w:tc>
-        <w:tc>
-          <w:tcPr>
-            <w:tcW w:w="737" w:type="dxa"/>
-            <w:vAlign w:val="center"/>
-          </w:tcPr>
-          <w:p>
-            <w:pPr>
-              <w:jc w:val="center"/>
-              <w:rPr>
-                <w:sz w:val="24"/>
-                <w:lang w:val="bg-BG"/>
-              </w:rPr>
-            </w:pPr>
-            <w:r>
-              <w:rPr>
-                <w:sz w:val="24"/>
-                <w:lang w:val="bg-BG"/>
-              </w:rPr>
-              <w:t>2</w:t>
-            </w:r>
-          </w:p>
-        </w:tc>
-        <w:tc>
-          <w:tcPr>
-            <w:tcW w:w="737" w:type="dxa"/>
-            <w:vAlign w:val="center"/>
-          </w:tcPr>
-          <w:p>
-            <w:pPr>
-              <w:jc w:val="center"/>
-              <w:rPr>
-                <w:sz w:val="24"/>
-                <w:lang w:val="bg-BG"/>
-              </w:rPr>
-            </w:pPr>
-            <w:r>
-              <w:rPr>
-                <w:sz w:val="24"/>
-                <w:lang w:val="bg-BG"/>
-              </w:rPr>
-              <w:t>3</w:t>
-            </w:r>
-          </w:p>
-        </w:tc>
-        <w:tc>
-          <w:tcPr>
-            <w:tcW w:w="737" w:type="dxa"/>
-            <w:vAlign w:val="center"/>
-          </w:tcPr>
-          <w:p>
-            <w:pPr>
-              <w:jc w:val="center"/>
-              <w:rPr>
-                <w:sz w:val="24"/>
-                <w:lang w:val="bg-BG"/>
-              </w:rPr>
-            </w:pPr>
-            <w:r>
-              <w:rPr>
-                <w:sz w:val="24"/>
-                <w:lang w:val="bg-BG"/>
-              </w:rPr>
-              <w:t>4</w:t>
-            </w:r>
-          </w:p>
-        </w:tc>
-      </w:tr>
-    </w:tbl>
-    <w:p/>
-    <w:tbl>
-      <w:tblPr>
-        <w:tblStyle w:val="TableGrid"/>
-        <w:tblW w:w="9410" w:type="dxa"/>
-        <w:tblLook w:val="04A0" w:firstRow="1" w:lastRow="0" w:firstColumn="1" w:lastColumn="0" w:noHBand="0" w:noVBand="1"/>
-      </w:tblPr>
-      <w:tblGrid>
-        <w:gridCol w:w="737"/>
-        <w:gridCol w:w="737"/>
-        <w:gridCol w:w="737"/>
-        <w:gridCol w:w="737"/>
-        <w:gridCol w:w="283"/>
-        <w:gridCol w:w="737"/>
-        <w:gridCol w:w="737"/>
-        <w:gridCol w:w="737"/>
-        <w:gridCol w:w="737"/>
-        <w:gridCol w:w="283"/>
-        <w:gridCol w:w="737"/>
-        <w:gridCol w:w="737"/>
-        <w:gridCol w:w="737"/>
-        <w:gridCol w:w="737"/>
-      </w:tblGrid>
-      <w:tr>
-        <w:trPr>
-          <w:trHeight w:val="454"/>
-        </w:trPr>
-        <w:tc>
-          <w:tcPr>
-            <w:tcW w:w="737" w:type="dxa"/>
-            <w:vAlign w:val="center"/>
-          </w:tcPr>
-          <w:p>
-            <w:pPr>
-              <w:jc w:val="center"/>
-              <w:rPr>
-                <w:sz w:val="24"/>
-                <w:lang w:val="bg-BG"/>
-              </w:rPr>
-            </w:pPr>
-            <w:r>
-              <w:rPr>
-                <w:sz w:val="24"/>
-                <w:lang w:val="bg-BG"/>
-              </w:rPr>
-              <w:t>1</w:t>
-            </w:r>
-          </w:p>
-        </w:tc>
-        <w:tc>
-          <w:tcPr>
-            <w:tcW w:w="737" w:type="dxa"/>
-            <w:vAlign w:val="center"/>
-          </w:tcPr>
-          <w:p>
-            <w:pPr>
-              <w:jc w:val="center"/>
-              <w:rPr>
-                <w:sz w:val="24"/>
-                <w:lang w:val="bg-BG"/>
-              </w:rPr>
-            </w:pPr>
-            <w:r>
-              <w:rPr>
-                <w:sz w:val="24"/>
-                <w:lang w:val="bg-BG"/>
-              </w:rPr>
-              <w:t>2</w:t>
-            </w:r>
-          </w:p>
-        </w:tc>
-        <w:tc>
-          <w:tcPr>
-            <w:tcW w:w="737" w:type="dxa"/>
-            <w:vAlign w:val="center"/>
-          </w:tcPr>
-          <w:p>
-            <w:pPr>
-              <w:jc w:val="center"/>
-              <w:rPr>
-                <w:sz w:val="24"/>
-                <w:lang w:val="bg-BG"/>
-              </w:rPr>
-            </w:pPr>
-            <w:r>
-              <w:rPr>
-                <w:sz w:val="24"/>
-                <w:lang w:val="bg-BG"/>
-              </w:rPr>
-              <w:t>3</w:t>
-            </w:r>
-          </w:p>
-        </w:tc>
-        <w:tc>
-          <w:tcPr>
-            <w:tcW w:w="737" w:type="dxa"/>
-            <w:vAlign w:val="center"/>
-          </w:tcPr>
-          <w:p>
-            <w:pPr>
-              <w:jc w:val="center"/>
-              <w:rPr>
-                <w:sz w:val="24"/>
-                <w:lang w:val="bg-BG"/>
-              </w:rPr>
-            </w:pPr>
-            <w:r>
-              <w:rPr>
-                <w:sz w:val="24"/>
-                <w:lang w:val="bg-BG"/>
-              </w:rPr>
-              <w:t>4</w:t>
-            </w:r>
-          </w:p>
-        </w:tc>
-        <w:tc>
-          <w:tcPr>
-            <w:tcW w:w="283" w:type="dxa"/>
-            <w:tcBorders>
-              <w:top w:val="nil"/>
-              <w:bottom w:val="nil"/>
-            </w:tcBorders>
-          </w:tcPr>
-          <w:p>
-            <w:pPr>
-              <w:jc w:val="center"/>
-              <w:rPr>
-                <w:sz w:val="24"/>
-                <w:lang w:val="bg-BG"/>
-              </w:rPr>
-            </w:pPr>
-          </w:p>
-        </w:tc>
-        <w:tc>
-          <w:tcPr>
-            <w:tcW w:w="737" w:type="dxa"/>
-            <w:vAlign w:val="center"/>
-          </w:tcPr>
-          <w:p>
-            <w:pPr>
-              <w:jc w:val="center"/>
-              <w:rPr>
-                <w:sz w:val="24"/>
-                <w:lang w:val="bg-BG"/>
-              </w:rPr>
-            </w:pPr>
-            <w:r>
-              <w:rPr>
-                <w:sz w:val="24"/>
-                <w:lang w:val="bg-BG"/>
-              </w:rPr>
-              <w:t>1</w:t>
-            </w:r>
-          </w:p>
-        </w:tc>
-        <w:tc>
-          <w:tcPr>
-            <w:tcW w:w="737" w:type="dxa"/>
-            <w:vAlign w:val="center"/>
-          </w:tcPr>
-          <w:p>
-            <w:pPr>
-              <w:jc w:val="center"/>
-              <w:rPr>
-                <w:sz w:val="24"/>
-                <w:lang w:val="bg-BG"/>
-              </w:rPr>
-            </w:pPr>
-            <w:r>
-              <w:rPr>
-                <w:sz w:val="24"/>
-                <w:lang w:val="bg-BG"/>
-              </w:rPr>
-              <w:t>2</w:t>
-            </w:r>
-          </w:p>
-        </w:tc>
-        <w:tc>
-          <w:tcPr>
-            <w:tcW w:w="737" w:type="dxa"/>
-            <w:vAlign w:val="center"/>
-          </w:tcPr>
-          <w:p>
-            <w:pPr>
-              <w:jc w:val="center"/>
-              <w:rPr>
-                <w:sz w:val="24"/>
-                <w:lang w:val="bg-BG"/>
-              </w:rPr>
-            </w:pPr>
-            <w:r>
-              <w:rPr>
-                <w:sz w:val="24"/>
-                <w:lang w:val="bg-BG"/>
-              </w:rPr>
-              <w:t>3</w:t>
-            </w:r>
-          </w:p>
-        </w:tc>
-        <w:tc>
-          <w:tcPr>
-            <w:tcW w:w="737" w:type="dxa"/>
-            <w:vAlign w:val="center"/>
-          </w:tcPr>
-          <w:p>
-            <w:pPr>
-              <w:jc w:val="center"/>
-              <w:rPr>
-                <w:sz w:val="24"/>
-                <w:lang w:val="bg-BG"/>
-              </w:rPr>
-            </w:pPr>
-            <w:r>
-              <w:rPr>
-                <w:sz w:val="24"/>
-                <w:lang w:val="bg-BG"/>
-              </w:rPr>
-              <w:t>4</w:t>
-            </w:r>
-          </w:p>
-        </w:tc>
-        <w:tc>
-          <w:tcPr>
-            <w:tcW w:w="283" w:type="dxa"/>
-            <w:tcBorders>
-              <w:top w:val="nil"/>
-              <w:bottom w:val="nil"/>
-            </w:tcBorders>
-          </w:tcPr>
-          <w:p>
-            <w:pPr>
-              <w:jc w:val="center"/>
-              <w:rPr>
-                <w:sz w:val="24"/>
-                <w:lang w:val="bg-BG"/>
-              </w:rPr>
-            </w:pPr>
-          </w:p>
-        </w:tc>
-        <w:tc>
-          <w:tcPr>
-            <w:tcW w:w="737" w:type="dxa"/>
-            <w:vAlign w:val="center"/>
-          </w:tcPr>
-          <w:p>
-            <w:pPr>
-              <w:jc w:val="center"/>
-              <w:rPr>
-                <w:sz w:val="24"/>
-                <w:lang w:val="bg-BG"/>
-              </w:rPr>
-            </w:pPr>
-            <w:r>
-              <w:rPr>
-                <w:sz w:val="24"/>
-                <w:lang w:val="bg-BG"/>
-              </w:rPr>
-              <w:t>1</w:t>
-            </w:r>
-          </w:p>
-        </w:tc>
-        <w:tc>
-          <w:tcPr>
-            <w:tcW w:w="737" w:type="dxa"/>
-            <w:vAlign w:val="center"/>
-          </w:tcPr>
-          <w:p>
-            <w:pPr>
-              <w:jc w:val="center"/>
-              <w:rPr>
-                <w:sz w:val="24"/>
-                <w:lang w:val="bg-BG"/>
-              </w:rPr>
-            </w:pPr>
-            <w:r>
-              <w:rPr>
-                <w:sz w:val="24"/>
-                <w:lang w:val="bg-BG"/>
-              </w:rPr>
-              <w:t>2</w:t>
-            </w:r>
-          </w:p>
-        </w:tc>
-        <w:tc>
-          <w:tcPr>
-            <w:tcW w:w="737" w:type="dxa"/>
-            <w:vAlign w:val="center"/>
-          </w:tcPr>
-          <w:p>
-            <w:pPr>
-              <w:jc w:val="center"/>
-              <w:rPr>
-                <w:sz w:val="24"/>
-                <w:lang w:val="bg-BG"/>
-              </w:rPr>
-            </w:pPr>
-            <w:r>
-              <w:rPr>
-                <w:sz w:val="24"/>
-                <w:lang w:val="bg-BG"/>
-              </w:rPr>
-              <w:t>3</w:t>
-            </w:r>
-          </w:p>
-        </w:tc>
-        <w:tc>
-          <w:tcPr>
-            <w:tcW w:w="737" w:type="dxa"/>
-            <w:vAlign w:val="center"/>
-          </w:tcPr>
-          <w:p>
-            <w:pPr>
-              <w:jc w:val="center"/>
-              <w:rPr>
-                <w:sz w:val="24"/>
-                <w:lang w:val="bg-BG"/>
-              </w:rPr>
-            </w:pPr>
-            <w:r>
-              <w:rPr>
-                <w:sz w:val="24"/>
-                <w:lang w:val="bg-BG"/>
-              </w:rPr>
-              <w:t>4</w:t>
-            </w:r>
-          </w:p>
-        </w:tc>
-      </w:tr>
-    </w:tbl>
-    <w:p/>
+    <w:p>
+      <w:pPr>
+        <w:rPr>
+          <w:sz w:val="16"/>
+          <w:szCs w:val="16"/>
+        </w:rPr>
+      </w:pPr>
+    </w:p>
     <w:tbl>
       <w:tblPr>
         <w:tblStyle w:val="TableGrid"/>
@@ -2828,7 +1548,14 @@
         </w:tc>
       </w:tr>
     </w:tbl>
-    <w:p/>
+    <w:p>
+      <w:pPr>
+        <w:rPr>
+          <w:sz w:val="16"/>
+          <w:szCs w:val="16"/>
+        </w:rPr>
+      </w:pPr>
+    </w:p>
     <w:tbl>
       <w:tblPr>
         <w:tblStyle w:val="TableGrid"/>
@@ -3023,7 +1750,14 @@
         </w:tc>
       </w:tr>
     </w:tbl>
-    <w:p/>
+    <w:p>
+      <w:pPr>
+        <w:rPr>
+          <w:sz w:val="16"/>
+          <w:szCs w:val="16"/>
+        </w:rPr>
+      </w:pPr>
+    </w:p>
     <w:tbl>
       <w:tblPr>
         <w:tblStyle w:val="TableGrid"/>
@@ -3218,586 +1952,639 @@
         </w:tc>
       </w:tr>
     </w:tbl>
-    <w:p/>
+    <w:p>
+      <w:pPr>
+        <w:jc w:val="both"/>
+        <w:rPr>
+          <w:sz w:val="16"/>
+          <w:szCs w:val="16"/>
+          <w:lang w:val="bg-BG"/>
+        </w:rPr>
+      </w:pPr>
+    </w:p>
     <w:tbl>
       <w:tblPr>
         <w:tblStyle w:val="TableGrid"/>
-        <w:tblW w:w="8785" w:type="dxa"/>
+        <w:tblW w:w="0" w:type="auto"/>
+        <w:tblLayout w:type="fixed"/>
         <w:tblLook w:val="04A0" w:firstRow="1" w:lastRow="0" w:firstColumn="1" w:lastColumn="0" w:noHBand="0" w:noVBand="1"/>
       </w:tblPr>
       <w:tblGrid>
-        <w:gridCol w:w="1134"/>
-        <w:gridCol w:w="850"/>
-        <w:gridCol w:w="283"/>
-        <w:gridCol w:w="1134"/>
-        <w:gridCol w:w="850"/>
-        <w:gridCol w:w="283"/>
-        <w:gridCol w:w="1134"/>
-        <w:gridCol w:w="850"/>
-        <w:gridCol w:w="283"/>
-        <w:gridCol w:w="1134"/>
-        <w:gridCol w:w="850"/>
+        <w:gridCol w:w="4252"/>
+        <w:gridCol w:w="236"/>
+        <w:gridCol w:w="4252"/>
       </w:tblGrid>
       <w:tr>
         <w:trPr>
-          <w:trHeight w:val="567"/>
+          <w:trHeight w:val="680"/>
         </w:trPr>
         <w:tc>
           <w:tcPr>
-            <w:tcW w:w="1134" w:type="dxa"/>
-            <w:vAlign w:val="center"/>
-          </w:tcPr>
-          <w:p>
-            <w:pPr>
-              <w:jc w:val="center"/>
-            </w:pPr>
-            <w:r>
-              <w:t>Reset</w:t>
-            </w:r>
-          </w:p>
-        </w:tc>
-        <w:tc>
-          <w:tcPr>
-            <w:tcW w:w="850" w:type="dxa"/>
-            <w:vAlign w:val="center"/>
-          </w:tcPr>
-          <w:p>
-            <w:pPr>
-              <w:jc w:val="center"/>
-            </w:pPr>
-            <w:r>
-              <w:rPr>
-                <w:sz w:val="24"/>
-              </w:rPr>
-              <w:t>A/C</w:t>
-            </w:r>
-          </w:p>
-        </w:tc>
-        <w:tc>
-          <w:tcPr>
-            <w:tcW w:w="283" w:type="dxa"/>
+            <w:tcW w:w="4252" w:type="dxa"/>
+            <w:vAlign w:val="center"/>
+          </w:tcPr>
+          <w:p>
+            <w:pPr>
+              <w:jc w:val="center"/>
+              <w:rPr>
+                <w:sz w:val="24"/>
+                <w:lang w:val="bg-BG"/>
+              </w:rPr>
+            </w:pPr>
+            <w:proofErr w:type="spellStart"/>
+            <w:r>
+              <w:rPr>
+                <w:b/>
+                <w:sz w:val="44"/>
+              </w:rPr>
+              <w:t>WiFi</w:t>
+            </w:r>
+            <w:proofErr w:type="spellEnd"/>
+            <w:r>
+              <w:rPr>
+                <w:b/>
+                <w:sz w:val="44"/>
+              </w:rPr>
+              <w:t xml:space="preserve"> Energy Monitor</w:t>
+            </w:r>
+          </w:p>
+        </w:tc>
+        <w:tc>
+          <w:tcPr>
+            <w:tcW w:w="236" w:type="dxa"/>
             <w:tcBorders>
               <w:top w:val="nil"/>
               <w:bottom w:val="nil"/>
             </w:tcBorders>
-            <w:vAlign w:val="center"/>
-          </w:tcPr>
-          <w:p>
-            <w:pPr>
-              <w:jc w:val="center"/>
-            </w:pPr>
-          </w:p>
-        </w:tc>
-        <w:tc>
-          <w:tcPr>
-            <w:tcW w:w="1134" w:type="dxa"/>
-            <w:vAlign w:val="center"/>
-          </w:tcPr>
-          <w:p>
-            <w:pPr>
-              <w:jc w:val="center"/>
-            </w:pPr>
-            <w:r>
-              <w:t>Reset</w:t>
-            </w:r>
-          </w:p>
-        </w:tc>
-        <w:tc>
-          <w:tcPr>
-            <w:tcW w:w="850" w:type="dxa"/>
-            <w:vAlign w:val="center"/>
-          </w:tcPr>
-          <w:p>
-            <w:pPr>
-              <w:jc w:val="center"/>
-            </w:pPr>
-            <w:r>
-              <w:rPr>
-                <w:sz w:val="24"/>
-              </w:rPr>
-              <w:t>A/C</w:t>
-            </w:r>
-          </w:p>
-        </w:tc>
-        <w:tc>
-          <w:tcPr>
-            <w:tcW w:w="283" w:type="dxa"/>
+          </w:tcPr>
+          <w:p>
+            <w:pPr>
+              <w:jc w:val="center"/>
+              <w:rPr>
+                <w:sz w:val="24"/>
+                <w:lang w:val="bg-BG"/>
+              </w:rPr>
+            </w:pPr>
+          </w:p>
+        </w:tc>
+        <w:tc>
+          <w:tcPr>
+            <w:tcW w:w="4252" w:type="dxa"/>
+            <w:vAlign w:val="center"/>
+          </w:tcPr>
+          <w:p>
+            <w:pPr>
+              <w:jc w:val="center"/>
+              <w:rPr>
+                <w:sz w:val="24"/>
+                <w:lang w:val="bg-BG"/>
+              </w:rPr>
+            </w:pPr>
+            <w:proofErr w:type="spellStart"/>
+            <w:r>
+              <w:rPr>
+                <w:b/>
+                <w:sz w:val="44"/>
+              </w:rPr>
+              <w:t>WiFi</w:t>
+            </w:r>
+            <w:proofErr w:type="spellEnd"/>
+            <w:r>
+              <w:rPr>
+                <w:b/>
+                <w:sz w:val="44"/>
+              </w:rPr>
+              <w:t xml:space="preserve"> Energy Monitor</w:t>
+            </w:r>
+          </w:p>
+        </w:tc>
+      </w:tr>
+    </w:tbl>
+    <w:p>
+      <w:pPr>
+        <w:jc w:val="both"/>
+        <w:rPr>
+          <w:lang w:val="bg-BG"/>
+        </w:rPr>
+      </w:pPr>
+    </w:p>
+    <w:tbl>
+      <w:tblPr>
+        <w:tblStyle w:val="TableGrid"/>
+        <w:tblW w:w="0" w:type="auto"/>
+        <w:tblLayout w:type="fixed"/>
+        <w:tblLook w:val="04A0" w:firstRow="1" w:lastRow="0" w:firstColumn="1" w:lastColumn="0" w:noHBand="0" w:noVBand="1"/>
+      </w:tblPr>
+      <w:tblGrid>
+        <w:gridCol w:w="4252"/>
+        <w:gridCol w:w="236"/>
+        <w:gridCol w:w="4252"/>
+      </w:tblGrid>
+      <w:tr>
+        <w:trPr>
+          <w:trHeight w:val="680"/>
+        </w:trPr>
+        <w:tc>
+          <w:tcPr>
+            <w:tcW w:w="4252" w:type="dxa"/>
+            <w:vAlign w:val="center"/>
+          </w:tcPr>
+          <w:p>
+            <w:pPr>
+              <w:jc w:val="center"/>
+              <w:rPr>
+                <w:sz w:val="24"/>
+                <w:lang w:val="bg-BG"/>
+              </w:rPr>
+            </w:pPr>
+            <w:proofErr w:type="spellStart"/>
+            <w:r>
+              <w:rPr>
+                <w:b/>
+                <w:sz w:val="44"/>
+              </w:rPr>
+              <w:t>WiFi</w:t>
+            </w:r>
+            <w:proofErr w:type="spellEnd"/>
+            <w:r>
+              <w:rPr>
+                <w:b/>
+                <w:sz w:val="44"/>
+              </w:rPr>
+              <w:t xml:space="preserve"> Energy Monitor</w:t>
+            </w:r>
+          </w:p>
+        </w:tc>
+        <w:tc>
+          <w:tcPr>
+            <w:tcW w:w="236" w:type="dxa"/>
             <w:tcBorders>
               <w:top w:val="nil"/>
               <w:bottom w:val="nil"/>
             </w:tcBorders>
-            <w:vAlign w:val="center"/>
-          </w:tcPr>
-          <w:p>
-            <w:pPr>
-              <w:jc w:val="center"/>
-            </w:pPr>
-          </w:p>
-        </w:tc>
-        <w:tc>
-          <w:tcPr>
-            <w:tcW w:w="1134" w:type="dxa"/>
-            <w:vAlign w:val="center"/>
-          </w:tcPr>
-          <w:p>
-            <w:pPr>
-              <w:jc w:val="center"/>
-            </w:pPr>
-            <w:r>
-              <w:t>Reset</w:t>
-            </w:r>
-          </w:p>
-        </w:tc>
-        <w:tc>
-          <w:tcPr>
-            <w:tcW w:w="850" w:type="dxa"/>
-            <w:vAlign w:val="center"/>
-          </w:tcPr>
-          <w:p>
-            <w:pPr>
-              <w:jc w:val="center"/>
-            </w:pPr>
-            <w:r>
-              <w:rPr>
-                <w:sz w:val="24"/>
-              </w:rPr>
-              <w:t>A/C</w:t>
-            </w:r>
-          </w:p>
-        </w:tc>
-        <w:tc>
-          <w:tcPr>
-            <w:tcW w:w="283" w:type="dxa"/>
+          </w:tcPr>
+          <w:p>
+            <w:pPr>
+              <w:jc w:val="center"/>
+              <w:rPr>
+                <w:sz w:val="24"/>
+                <w:lang w:val="bg-BG"/>
+              </w:rPr>
+            </w:pPr>
+          </w:p>
+        </w:tc>
+        <w:tc>
+          <w:tcPr>
+            <w:tcW w:w="4252" w:type="dxa"/>
+            <w:vAlign w:val="center"/>
+          </w:tcPr>
+          <w:p>
+            <w:pPr>
+              <w:jc w:val="center"/>
+              <w:rPr>
+                <w:sz w:val="24"/>
+                <w:lang w:val="bg-BG"/>
+              </w:rPr>
+            </w:pPr>
+            <w:proofErr w:type="spellStart"/>
+            <w:r>
+              <w:rPr>
+                <w:b/>
+                <w:sz w:val="44"/>
+              </w:rPr>
+              <w:t>WiFi</w:t>
+            </w:r>
+            <w:proofErr w:type="spellEnd"/>
+            <w:r>
+              <w:rPr>
+                <w:b/>
+                <w:sz w:val="44"/>
+              </w:rPr>
+              <w:t xml:space="preserve"> Energy Monitor</w:t>
+            </w:r>
+          </w:p>
+        </w:tc>
+      </w:tr>
+    </w:tbl>
+    <w:p>
+      <w:pPr>
+        <w:jc w:val="both"/>
+        <w:rPr>
+          <w:lang w:val="bg-BG"/>
+        </w:rPr>
+      </w:pPr>
+    </w:p>
+    <w:tbl>
+      <w:tblPr>
+        <w:tblStyle w:val="TableGrid"/>
+        <w:tblW w:w="0" w:type="auto"/>
+        <w:tblLayout w:type="fixed"/>
+        <w:tblLook w:val="04A0" w:firstRow="1" w:lastRow="0" w:firstColumn="1" w:lastColumn="0" w:noHBand="0" w:noVBand="1"/>
+      </w:tblPr>
+      <w:tblGrid>
+        <w:gridCol w:w="4252"/>
+        <w:gridCol w:w="236"/>
+        <w:gridCol w:w="4252"/>
+      </w:tblGrid>
+      <w:tr>
+        <w:trPr>
+          <w:trHeight w:val="680"/>
+        </w:trPr>
+        <w:tc>
+          <w:tcPr>
+            <w:tcW w:w="4252" w:type="dxa"/>
+            <w:vAlign w:val="center"/>
+          </w:tcPr>
+          <w:p>
+            <w:pPr>
+              <w:jc w:val="center"/>
+              <w:rPr>
+                <w:sz w:val="24"/>
+                <w:lang w:val="bg-BG"/>
+              </w:rPr>
+            </w:pPr>
+            <w:proofErr w:type="spellStart"/>
+            <w:r>
+              <w:rPr>
+                <w:b/>
+                <w:sz w:val="44"/>
+              </w:rPr>
+              <w:t>WiFi</w:t>
+            </w:r>
+            <w:proofErr w:type="spellEnd"/>
+            <w:r>
+              <w:rPr>
+                <w:b/>
+                <w:sz w:val="44"/>
+              </w:rPr>
+              <w:t xml:space="preserve"> Energy Monitor</w:t>
+            </w:r>
+          </w:p>
+        </w:tc>
+        <w:tc>
+          <w:tcPr>
+            <w:tcW w:w="236" w:type="dxa"/>
             <w:tcBorders>
               <w:top w:val="nil"/>
               <w:bottom w:val="nil"/>
             </w:tcBorders>
-            <w:vAlign w:val="center"/>
-          </w:tcPr>
-          <w:p>
-            <w:pPr>
-              <w:jc w:val="center"/>
-            </w:pPr>
-          </w:p>
-        </w:tc>
-        <w:tc>
-          <w:tcPr>
-            <w:tcW w:w="1134" w:type="dxa"/>
-            <w:vAlign w:val="center"/>
-          </w:tcPr>
-          <w:p>
-            <w:pPr>
-              <w:jc w:val="center"/>
-            </w:pPr>
-            <w:r>
-              <w:t>Reset</w:t>
-            </w:r>
-          </w:p>
-        </w:tc>
-        <w:tc>
-          <w:tcPr>
-            <w:tcW w:w="850" w:type="dxa"/>
-            <w:vAlign w:val="center"/>
-          </w:tcPr>
-          <w:p>
-            <w:pPr>
-              <w:jc w:val="center"/>
-            </w:pPr>
-            <w:r>
-              <w:rPr>
-                <w:sz w:val="24"/>
-              </w:rPr>
-              <w:t>A/C</w:t>
+          </w:tcPr>
+          <w:p>
+            <w:pPr>
+              <w:jc w:val="center"/>
+              <w:rPr>
+                <w:sz w:val="24"/>
+                <w:lang w:val="bg-BG"/>
+              </w:rPr>
+            </w:pPr>
+          </w:p>
+        </w:tc>
+        <w:tc>
+          <w:tcPr>
+            <w:tcW w:w="4252" w:type="dxa"/>
+            <w:vAlign w:val="center"/>
+          </w:tcPr>
+          <w:p>
+            <w:pPr>
+              <w:jc w:val="center"/>
+              <w:rPr>
+                <w:sz w:val="24"/>
+                <w:lang w:val="bg-BG"/>
+              </w:rPr>
+            </w:pPr>
+            <w:proofErr w:type="spellStart"/>
+            <w:r>
+              <w:rPr>
+                <w:b/>
+                <w:sz w:val="44"/>
+              </w:rPr>
+              <w:t>WiFi</w:t>
+            </w:r>
+            <w:proofErr w:type="spellEnd"/>
+            <w:r>
+              <w:rPr>
+                <w:b/>
+                <w:sz w:val="44"/>
+              </w:rPr>
+              <w:t xml:space="preserve"> Energy Monitor</w:t>
             </w:r>
           </w:p>
         </w:tc>
       </w:tr>
     </w:tbl>
-    <w:p/>
+    <w:p>
+      <w:pPr>
+        <w:jc w:val="both"/>
+        <w:rPr>
+          <w:lang w:val="bg-BG"/>
+        </w:rPr>
+      </w:pPr>
+    </w:p>
     <w:tbl>
       <w:tblPr>
         <w:tblStyle w:val="TableGrid"/>
-        <w:tblW w:w="8785" w:type="dxa"/>
+        <w:tblW w:w="0" w:type="auto"/>
+        <w:tblLayout w:type="fixed"/>
         <w:tblLook w:val="04A0" w:firstRow="1" w:lastRow="0" w:firstColumn="1" w:lastColumn="0" w:noHBand="0" w:noVBand="1"/>
       </w:tblPr>
       <w:tblGrid>
-        <w:gridCol w:w="1134"/>
-        <w:gridCol w:w="850"/>
-        <w:gridCol w:w="283"/>
-        <w:gridCol w:w="1134"/>
-        <w:gridCol w:w="850"/>
-        <w:gridCol w:w="283"/>
-        <w:gridCol w:w="1134"/>
-        <w:gridCol w:w="850"/>
-        <w:gridCol w:w="283"/>
-        <w:gridCol w:w="1134"/>
-        <w:gridCol w:w="850"/>
+        <w:gridCol w:w="4252"/>
+        <w:gridCol w:w="236"/>
+        <w:gridCol w:w="4252"/>
       </w:tblGrid>
       <w:tr>
         <w:trPr>
-          <w:trHeight w:val="567"/>
+          <w:trHeight w:val="680"/>
         </w:trPr>
         <w:tc>
           <w:tcPr>
-            <w:tcW w:w="1134" w:type="dxa"/>
-            <w:vAlign w:val="center"/>
-          </w:tcPr>
-          <w:p>
-            <w:pPr>
-              <w:jc w:val="center"/>
-            </w:pPr>
-            <w:r>
-              <w:t>Reset</w:t>
-            </w:r>
-          </w:p>
-        </w:tc>
-        <w:tc>
-          <w:tcPr>
-            <w:tcW w:w="850" w:type="dxa"/>
-            <w:vAlign w:val="center"/>
-          </w:tcPr>
-          <w:p>
-            <w:pPr>
-              <w:jc w:val="center"/>
-            </w:pPr>
-            <w:r>
-              <w:rPr>
-                <w:sz w:val="24"/>
-              </w:rPr>
-              <w:t>A/C</w:t>
-            </w:r>
-          </w:p>
-        </w:tc>
-        <w:tc>
-          <w:tcPr>
-            <w:tcW w:w="283" w:type="dxa"/>
+            <w:tcW w:w="4252" w:type="dxa"/>
+            <w:vAlign w:val="center"/>
+          </w:tcPr>
+          <w:p>
+            <w:pPr>
+              <w:jc w:val="center"/>
+              <w:rPr>
+                <w:sz w:val="24"/>
+                <w:lang w:val="bg-BG"/>
+              </w:rPr>
+            </w:pPr>
+            <w:proofErr w:type="spellStart"/>
+            <w:r>
+              <w:rPr>
+                <w:b/>
+                <w:sz w:val="44"/>
+              </w:rPr>
+              <w:t>WiFi</w:t>
+            </w:r>
+            <w:proofErr w:type="spellEnd"/>
+            <w:r>
+              <w:rPr>
+                <w:b/>
+                <w:sz w:val="44"/>
+              </w:rPr>
+              <w:t xml:space="preserve"> Energy Monitor</w:t>
+            </w:r>
+          </w:p>
+        </w:tc>
+        <w:tc>
+          <w:tcPr>
+            <w:tcW w:w="236" w:type="dxa"/>
             <w:tcBorders>
               <w:top w:val="nil"/>
               <w:bottom w:val="nil"/>
             </w:tcBorders>
-            <w:vAlign w:val="center"/>
-          </w:tcPr>
-          <w:p>
-            <w:pPr>
-              <w:jc w:val="center"/>
-            </w:pPr>
-          </w:p>
-        </w:tc>
-        <w:tc>
-          <w:tcPr>
-            <w:tcW w:w="1134" w:type="dxa"/>
-            <w:vAlign w:val="center"/>
-          </w:tcPr>
-          <w:p>
-            <w:pPr>
-              <w:jc w:val="center"/>
-            </w:pPr>
-            <w:r>
-              <w:t>Reset</w:t>
-            </w:r>
-          </w:p>
-        </w:tc>
-        <w:tc>
-          <w:tcPr>
-            <w:tcW w:w="850" w:type="dxa"/>
-            <w:vAlign w:val="center"/>
-          </w:tcPr>
-          <w:p>
-            <w:pPr>
-              <w:jc w:val="center"/>
-            </w:pPr>
-            <w:r>
-              <w:rPr>
-                <w:sz w:val="24"/>
-              </w:rPr>
-              <w:t>A/C</w:t>
-            </w:r>
-          </w:p>
-        </w:tc>
-        <w:tc>
-          <w:tcPr>
-            <w:tcW w:w="283" w:type="dxa"/>
+          </w:tcPr>
+          <w:p>
+            <w:pPr>
+              <w:jc w:val="center"/>
+              <w:rPr>
+                <w:sz w:val="24"/>
+                <w:lang w:val="bg-BG"/>
+              </w:rPr>
+            </w:pPr>
+          </w:p>
+        </w:tc>
+        <w:tc>
+          <w:tcPr>
+            <w:tcW w:w="4252" w:type="dxa"/>
+            <w:vAlign w:val="center"/>
+          </w:tcPr>
+          <w:p>
+            <w:pPr>
+              <w:jc w:val="center"/>
+              <w:rPr>
+                <w:sz w:val="24"/>
+                <w:lang w:val="bg-BG"/>
+              </w:rPr>
+            </w:pPr>
+            <w:proofErr w:type="spellStart"/>
+            <w:r>
+              <w:rPr>
+                <w:b/>
+                <w:sz w:val="44"/>
+              </w:rPr>
+              <w:t>WiFi</w:t>
+            </w:r>
+            <w:proofErr w:type="spellEnd"/>
+            <w:r>
+              <w:rPr>
+                <w:b/>
+                <w:sz w:val="44"/>
+              </w:rPr>
+              <w:t xml:space="preserve"> Energy Monitor</w:t>
+            </w:r>
+          </w:p>
+        </w:tc>
+      </w:tr>
+    </w:tbl>
+    <w:p>
+      <w:pPr>
+        <w:jc w:val="both"/>
+        <w:rPr>
+          <w:lang w:val="bg-BG"/>
+        </w:rPr>
+      </w:pPr>
+    </w:p>
+    <w:tbl>
+      <w:tblPr>
+        <w:tblStyle w:val="TableGrid"/>
+        <w:tblW w:w="0" w:type="auto"/>
+        <w:tblLayout w:type="fixed"/>
+        <w:tblLook w:val="04A0" w:firstRow="1" w:lastRow="0" w:firstColumn="1" w:lastColumn="0" w:noHBand="0" w:noVBand="1"/>
+      </w:tblPr>
+      <w:tblGrid>
+        <w:gridCol w:w="4252"/>
+        <w:gridCol w:w="236"/>
+        <w:gridCol w:w="4252"/>
+      </w:tblGrid>
+      <w:tr>
+        <w:trPr>
+          <w:trHeight w:val="680"/>
+        </w:trPr>
+        <w:tc>
+          <w:tcPr>
+            <w:tcW w:w="4252" w:type="dxa"/>
+            <w:vAlign w:val="center"/>
+          </w:tcPr>
+          <w:p>
+            <w:pPr>
+              <w:jc w:val="center"/>
+              <w:rPr>
+                <w:sz w:val="24"/>
+                <w:lang w:val="bg-BG"/>
+              </w:rPr>
+            </w:pPr>
+            <w:proofErr w:type="spellStart"/>
+            <w:r>
+              <w:rPr>
+                <w:b/>
+                <w:sz w:val="44"/>
+              </w:rPr>
+              <w:t>WiFi</w:t>
+            </w:r>
+            <w:proofErr w:type="spellEnd"/>
+            <w:r>
+              <w:rPr>
+                <w:b/>
+                <w:sz w:val="44"/>
+              </w:rPr>
+              <w:t xml:space="preserve"> Energy Monitor</w:t>
+            </w:r>
+          </w:p>
+        </w:tc>
+        <w:tc>
+          <w:tcPr>
+            <w:tcW w:w="236" w:type="dxa"/>
             <w:tcBorders>
               <w:top w:val="nil"/>
               <w:bottom w:val="nil"/>
             </w:tcBorders>
-            <w:vAlign w:val="center"/>
-          </w:tcPr>
-          <w:p>
-            <w:pPr>
-              <w:jc w:val="center"/>
-            </w:pPr>
-          </w:p>
-        </w:tc>
-        <w:tc>
-          <w:tcPr>
-            <w:tcW w:w="1134" w:type="dxa"/>
-            <w:vAlign w:val="center"/>
-          </w:tcPr>
-          <w:p>
-            <w:pPr>
-              <w:jc w:val="center"/>
-            </w:pPr>
-            <w:r>
-              <w:t>Reset</w:t>
-            </w:r>
-          </w:p>
-        </w:tc>
-        <w:tc>
-          <w:tcPr>
-            <w:tcW w:w="850" w:type="dxa"/>
-            <w:vAlign w:val="center"/>
-          </w:tcPr>
-          <w:p>
-            <w:pPr>
-              <w:jc w:val="center"/>
-            </w:pPr>
-            <w:r>
-              <w:rPr>
-                <w:sz w:val="24"/>
-              </w:rPr>
-              <w:t>A/C</w:t>
-            </w:r>
-          </w:p>
-        </w:tc>
-        <w:tc>
-          <w:tcPr>
-            <w:tcW w:w="283" w:type="dxa"/>
+          </w:tcPr>
+          <w:p>
+            <w:pPr>
+              <w:jc w:val="center"/>
+              <w:rPr>
+                <w:sz w:val="24"/>
+                <w:lang w:val="bg-BG"/>
+              </w:rPr>
+            </w:pPr>
+          </w:p>
+        </w:tc>
+        <w:tc>
+          <w:tcPr>
+            <w:tcW w:w="4252" w:type="dxa"/>
+            <w:vAlign w:val="center"/>
+          </w:tcPr>
+          <w:p>
+            <w:pPr>
+              <w:jc w:val="center"/>
+              <w:rPr>
+                <w:sz w:val="24"/>
+                <w:lang w:val="bg-BG"/>
+              </w:rPr>
+            </w:pPr>
+            <w:proofErr w:type="spellStart"/>
+            <w:r>
+              <w:rPr>
+                <w:b/>
+                <w:sz w:val="44"/>
+              </w:rPr>
+              <w:t>WiFi</w:t>
+            </w:r>
+            <w:proofErr w:type="spellEnd"/>
+            <w:r>
+              <w:rPr>
+                <w:b/>
+                <w:sz w:val="44"/>
+              </w:rPr>
+              <w:t xml:space="preserve"> Energy Monitor</w:t>
+            </w:r>
+          </w:p>
+        </w:tc>
+      </w:tr>
+    </w:tbl>
+    <w:p>
+      <w:pPr>
+        <w:jc w:val="both"/>
+        <w:rPr>
+          <w:lang w:val="bg-BG"/>
+        </w:rPr>
+      </w:pPr>
+    </w:p>
+    <w:tbl>
+      <w:tblPr>
+        <w:tblStyle w:val="TableGrid"/>
+        <w:tblW w:w="0" w:type="auto"/>
+        <w:tblLayout w:type="fixed"/>
+        <w:tblLook w:val="04A0" w:firstRow="1" w:lastRow="0" w:firstColumn="1" w:lastColumn="0" w:noHBand="0" w:noVBand="1"/>
+      </w:tblPr>
+      <w:tblGrid>
+        <w:gridCol w:w="4252"/>
+        <w:gridCol w:w="236"/>
+        <w:gridCol w:w="4252"/>
+      </w:tblGrid>
+      <w:tr>
+        <w:trPr>
+          <w:trHeight w:val="680"/>
+        </w:trPr>
+        <w:tc>
+          <w:tcPr>
+            <w:tcW w:w="4252" w:type="dxa"/>
+            <w:vAlign w:val="center"/>
+          </w:tcPr>
+          <w:p>
+            <w:pPr>
+              <w:jc w:val="center"/>
+              <w:rPr>
+                <w:sz w:val="24"/>
+                <w:lang w:val="bg-BG"/>
+              </w:rPr>
+            </w:pPr>
+            <w:proofErr w:type="spellStart"/>
+            <w:r>
+              <w:rPr>
+                <w:b/>
+                <w:sz w:val="44"/>
+              </w:rPr>
+              <w:t>WiFi</w:t>
+            </w:r>
+            <w:proofErr w:type="spellEnd"/>
+            <w:r>
+              <w:rPr>
+                <w:b/>
+                <w:sz w:val="44"/>
+              </w:rPr>
+              <w:t xml:space="preserve"> Energy Monitor</w:t>
+            </w:r>
+          </w:p>
+        </w:tc>
+        <w:tc>
+          <w:tcPr>
+            <w:tcW w:w="236" w:type="dxa"/>
             <w:tcBorders>
               <w:top w:val="nil"/>
               <w:bottom w:val="nil"/>
             </w:tcBorders>
-            <w:vAlign w:val="center"/>
-          </w:tcPr>
-          <w:p>
-            <w:pPr>
-              <w:jc w:val="center"/>
-            </w:pPr>
-          </w:p>
-        </w:tc>
-        <w:tc>
-          <w:tcPr>
-            <w:tcW w:w="1134" w:type="dxa"/>
-            <w:vAlign w:val="center"/>
-          </w:tcPr>
-          <w:p>
-            <w:pPr>
-              <w:jc w:val="center"/>
-            </w:pPr>
-            <w:r>
-              <w:t>Reset</w:t>
-            </w:r>
-          </w:p>
-        </w:tc>
-        <w:tc>
-          <w:tcPr>
-            <w:tcW w:w="850" w:type="dxa"/>
-            <w:vAlign w:val="center"/>
-          </w:tcPr>
-          <w:p>
-            <w:pPr>
-              <w:jc w:val="center"/>
-            </w:pPr>
-            <w:r>
-              <w:rPr>
-                <w:sz w:val="24"/>
-              </w:rPr>
-              <w:t>A/C</w:t>
-            </w:r>
-          </w:p>
-        </w:tc>
-      </w:tr>
-    </w:tbl>
-    <w:p/>
-    <w:tbl>
-      <w:tblPr>
-        <w:tblStyle w:val="TableGrid"/>
-        <w:tblW w:w="8785" w:type="dxa"/>
-        <w:tblLook w:val="04A0" w:firstRow="1" w:lastRow="0" w:firstColumn="1" w:lastColumn="0" w:noHBand="0" w:noVBand="1"/>
-      </w:tblPr>
-      <w:tblGrid>
-        <w:gridCol w:w="1134"/>
-        <w:gridCol w:w="850"/>
-        <w:gridCol w:w="283"/>
-        <w:gridCol w:w="1134"/>
-        <w:gridCol w:w="850"/>
-        <w:gridCol w:w="283"/>
-        <w:gridCol w:w="1134"/>
-        <w:gridCol w:w="850"/>
-        <w:gridCol w:w="283"/>
-        <w:gridCol w:w="1134"/>
-        <w:gridCol w:w="850"/>
-      </w:tblGrid>
-      <w:tr>
-        <w:trPr>
-          <w:trHeight w:val="567"/>
-        </w:trPr>
-        <w:tc>
-          <w:tcPr>
-            <w:tcW w:w="1134" w:type="dxa"/>
-            <w:vAlign w:val="center"/>
-          </w:tcPr>
-          <w:p>
-            <w:pPr>
-              <w:jc w:val="center"/>
-            </w:pPr>
-            <w:r>
-              <w:t>Reset</w:t>
-            </w:r>
-          </w:p>
-        </w:tc>
-        <w:tc>
-          <w:tcPr>
-            <w:tcW w:w="850" w:type="dxa"/>
-            <w:vAlign w:val="center"/>
-          </w:tcPr>
-          <w:p>
-            <w:pPr>
-              <w:jc w:val="center"/>
-            </w:pPr>
-            <w:r>
-              <w:rPr>
-                <w:sz w:val="24"/>
-              </w:rPr>
-              <w:t>A/C</w:t>
-            </w:r>
-          </w:p>
-        </w:tc>
-        <w:tc>
-          <w:tcPr>
-            <w:tcW w:w="283" w:type="dxa"/>
-            <w:tcBorders>
-              <w:top w:val="nil"/>
-              <w:bottom w:val="nil"/>
-            </w:tcBorders>
-            <w:vAlign w:val="center"/>
-          </w:tcPr>
-          <w:p>
-            <w:pPr>
-              <w:jc w:val="center"/>
-            </w:pPr>
-          </w:p>
-        </w:tc>
-        <w:tc>
-          <w:tcPr>
-            <w:tcW w:w="1134" w:type="dxa"/>
-            <w:vAlign w:val="center"/>
-          </w:tcPr>
-          <w:p>
-            <w:pPr>
-              <w:jc w:val="center"/>
-            </w:pPr>
-            <w:r>
-              <w:t>Reset</w:t>
-            </w:r>
-          </w:p>
-        </w:tc>
-        <w:tc>
-          <w:tcPr>
-            <w:tcW w:w="850" w:type="dxa"/>
-            <w:vAlign w:val="center"/>
-          </w:tcPr>
-          <w:p>
-            <w:pPr>
-              <w:jc w:val="center"/>
-            </w:pPr>
-            <w:r>
-              <w:rPr>
-                <w:sz w:val="24"/>
-              </w:rPr>
-              <w:t>A/C</w:t>
-            </w:r>
-          </w:p>
-        </w:tc>
-        <w:tc>
-          <w:tcPr>
-            <w:tcW w:w="283" w:type="dxa"/>
-            <w:tcBorders>
-              <w:top w:val="nil"/>
-              <w:bottom w:val="nil"/>
-            </w:tcBorders>
-            <w:vAlign w:val="center"/>
-          </w:tcPr>
-          <w:p>
-            <w:pPr>
-              <w:jc w:val="center"/>
-            </w:pPr>
-          </w:p>
-        </w:tc>
-        <w:tc>
-          <w:tcPr>
-            <w:tcW w:w="1134" w:type="dxa"/>
-            <w:vAlign w:val="center"/>
-          </w:tcPr>
-          <w:p>
-            <w:pPr>
-              <w:jc w:val="center"/>
-            </w:pPr>
-            <w:r>
-              <w:t>Reset</w:t>
-            </w:r>
-          </w:p>
-        </w:tc>
-        <w:tc>
-          <w:tcPr>
-            <w:tcW w:w="850" w:type="dxa"/>
-            <w:vAlign w:val="center"/>
-          </w:tcPr>
-          <w:p>
-            <w:pPr>
-              <w:jc w:val="center"/>
-            </w:pPr>
-            <w:r>
-              <w:rPr>
-                <w:sz w:val="24"/>
-              </w:rPr>
-              <w:t>A/C</w:t>
-            </w:r>
-          </w:p>
-        </w:tc>
-        <w:tc>
-          <w:tcPr>
-            <w:tcW w:w="283" w:type="dxa"/>
-            <w:tcBorders>
-              <w:top w:val="nil"/>
-              <w:bottom w:val="nil"/>
-            </w:tcBorders>
-            <w:vAlign w:val="center"/>
-          </w:tcPr>
-          <w:p>
-            <w:pPr>
-              <w:jc w:val="center"/>
-            </w:pPr>
-          </w:p>
-        </w:tc>
-        <w:tc>
-          <w:tcPr>
-            <w:tcW w:w="1134" w:type="dxa"/>
-            <w:vAlign w:val="center"/>
-          </w:tcPr>
-          <w:p>
-            <w:pPr>
-              <w:jc w:val="center"/>
-            </w:pPr>
-            <w:r>
-              <w:t>Reset</w:t>
-            </w:r>
-          </w:p>
-        </w:tc>
-        <w:tc>
-          <w:tcPr>
-            <w:tcW w:w="850" w:type="dxa"/>
-            <w:vAlign w:val="center"/>
-          </w:tcPr>
-          <w:p>
-            <w:pPr>
-              <w:jc w:val="center"/>
-            </w:pPr>
-            <w:r>
-              <w:rPr>
-                <w:sz w:val="24"/>
-              </w:rPr>
-              <w:t>A/C</w:t>
+          </w:tcPr>
+          <w:p>
+            <w:pPr>
+              <w:jc w:val="center"/>
+              <w:rPr>
+                <w:sz w:val="24"/>
+                <w:lang w:val="bg-BG"/>
+              </w:rPr>
+            </w:pPr>
+          </w:p>
+        </w:tc>
+        <w:tc>
+          <w:tcPr>
+            <w:tcW w:w="4252" w:type="dxa"/>
+            <w:vAlign w:val="center"/>
+          </w:tcPr>
+          <w:p>
+            <w:pPr>
+              <w:jc w:val="center"/>
+              <w:rPr>
+                <w:sz w:val="24"/>
+                <w:lang w:val="bg-BG"/>
+              </w:rPr>
+            </w:pPr>
+            <w:proofErr w:type="spellStart"/>
+            <w:r>
+              <w:rPr>
+                <w:b/>
+                <w:sz w:val="44"/>
+              </w:rPr>
+              <w:t>WiFi</w:t>
+            </w:r>
+            <w:proofErr w:type="spellEnd"/>
+            <w:r>
+              <w:rPr>
+                <w:b/>
+                <w:sz w:val="44"/>
+              </w:rPr>
+              <w:t xml:space="preserve"> Energy Monitor</w:t>
             </w:r>
           </w:p>
         </w:tc>
@@ -3830,7 +2617,7 @@
         <w:sectPr>
           <w:footerReference w:type="default" r:id="rId8"/>
           <w:pgSz w:w="11906" w:h="16838" w:code="9"/>
-          <w:pgMar w:top="1440" w:right="1440" w:bottom="1440" w:left="1440" w:header="708" w:footer="708" w:gutter="0"/>
+          <w:pgMar w:top="426" w:right="1440" w:bottom="851" w:left="1440" w:header="708" w:footer="708" w:gutter="0"/>
           <w:pgNumType w:start="0"/>
           <w:cols w:space="708"/>
           <w:docGrid w:linePitch="360"/>
@@ -4028,7 +2815,7 @@
         <mc:AlternateContent>
           <mc:Choice Requires="wps">
             <w:drawing>
-              <wp:anchor distT="0" distB="0" distL="114300" distR="114300" simplePos="0" relativeHeight="251668480" behindDoc="0" locked="0" layoutInCell="1" allowOverlap="1" wp14:anchorId="6BCA5A39" wp14:editId="4CF425FB">
+              <wp:anchor distT="0" distB="0" distL="114300" distR="114300" simplePos="0" relativeHeight="251668480" behindDoc="0" locked="0" layoutInCell="1" allowOverlap="1" wp14:anchorId="08BB74E8" wp14:editId="1A80ADD1">
                 <wp:simplePos x="0" y="0"/>
                 <wp:positionH relativeFrom="margin">
                   <wp:posOffset>3048000</wp:posOffset>
@@ -4110,9 +2897,9 @@
               </wp:anchor>
             </w:drawing>
           </mc:Choice>
-          <mc:Fallback>
+          <mc:Fallback xmlns:w16cid="http://schemas.microsoft.com/office/word/2016/wordml/cid" xmlns:am3d="http://schemas.microsoft.com/office/drawing/2017/model3d" xmlns:aink="http://schemas.microsoft.com/office/drawing/2016/ink" xmlns:cx8="http://schemas.microsoft.com/office/drawing/2016/5/14/chartex" xmlns:cx7="http://schemas.microsoft.com/office/drawing/2016/5/13/chartex" xmlns:cx6="http://schemas.microsoft.com/office/drawing/2016/5/12/chartex" xmlns:cx5="http://schemas.microsoft.com/office/drawing/2016/5/11/chartex" xmlns:cx4="http://schemas.microsoft.com/office/drawing/2016/5/10/chartex" xmlns:cx3="http://schemas.microsoft.com/office/drawing/2016/5/9/chartex" xmlns:cx2="http://schemas.microsoft.com/office/drawing/2015/10/21/chartex">
             <w:pict>
-              <v:shapetype w14:anchorId="6BCA5A39" id="_x0000_t202" coordsize="21600,21600" o:spt="202" path="m,l,21600r21600,l21600,xe">
+              <v:shapetype w14:anchorId="08BB74E8" id="_x0000_t202" coordsize="21600,21600" o:spt="202" path="m,l,21600r21600,l21600,xe">
                 <v:stroke joinstyle="miter"/>
                 <v:path gradientshapeok="t" o:connecttype="rect"/>
               </v:shapetype>
@@ -4156,7 +2943,7 @@
         <mc:AlternateContent>
           <mc:Choice Requires="wps">
             <w:drawing>
-              <wp:anchor distT="0" distB="0" distL="114300" distR="114300" simplePos="0" relativeHeight="251672576" behindDoc="0" locked="0" layoutInCell="1" allowOverlap="1" wp14:anchorId="3CCA418C" wp14:editId="36417A77">
+              <wp:anchor distT="0" distB="0" distL="114300" distR="114300" simplePos="0" relativeHeight="251672576" behindDoc="0" locked="0" layoutInCell="1" allowOverlap="1" wp14:anchorId="5598F3FB" wp14:editId="67D4C1D8">
                 <wp:simplePos x="0" y="0"/>
                 <wp:positionH relativeFrom="margin">
                   <wp:posOffset>4484642</wp:posOffset>
@@ -4238,9 +3025,9 @@
               </wp:anchor>
             </w:drawing>
           </mc:Choice>
-          <mc:Fallback>
+          <mc:Fallback xmlns:w16cid="http://schemas.microsoft.com/office/word/2016/wordml/cid" xmlns:am3d="http://schemas.microsoft.com/office/drawing/2017/model3d" xmlns:aink="http://schemas.microsoft.com/office/drawing/2016/ink" xmlns:cx8="http://schemas.microsoft.com/office/drawing/2016/5/14/chartex" xmlns:cx7="http://schemas.microsoft.com/office/drawing/2016/5/13/chartex" xmlns:cx6="http://schemas.microsoft.com/office/drawing/2016/5/12/chartex" xmlns:cx5="http://schemas.microsoft.com/office/drawing/2016/5/11/chartex" xmlns:cx4="http://schemas.microsoft.com/office/drawing/2016/5/10/chartex" xmlns:cx3="http://schemas.microsoft.com/office/drawing/2016/5/9/chartex" xmlns:cx2="http://schemas.microsoft.com/office/drawing/2015/10/21/chartex">
             <w:pict>
-              <v:shape w14:anchorId="3CCA418C" id="Text Box 12" o:spid="_x0000_s1027" type="#_x0000_t202" style="position:absolute;left:0;text-align:left;margin-left:353.1pt;margin-top:138.4pt;width:38.55pt;height:36.85pt;z-index:251672576;visibility:visible;mso-wrap-style:square;mso-width-percent:0;mso-height-percent:0;mso-wrap-distance-left:9pt;mso-wrap-distance-top:0;mso-wrap-distance-right:9pt;mso-wrap-distance-bottom:0;mso-position-horizontal:absolute;mso-position-horizontal-relative:margin;mso-position-vertical:absolute;mso-position-vertical-relative:text;mso-width-percent:0;mso-height-percent:0;mso-width-relative:margin;mso-height-relative:margin;v-text-anchor:middle" o:gfxdata="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" fillcolor="white [3201]" stroked="f" strokeweight="1pt">
+              <v:shape w14:anchorId="5598F3FB" id="Text Box 12" o:spid="_x0000_s1027" type="#_x0000_t202" style="position:absolute;left:0;text-align:left;margin-left:353.1pt;margin-top:138.4pt;width:38.55pt;height:36.85pt;z-index:251672576;visibility:visible;mso-wrap-style:square;mso-width-percent:0;mso-height-percent:0;mso-wrap-distance-left:9pt;mso-wrap-distance-top:0;mso-wrap-distance-right:9pt;mso-wrap-distance-bottom:0;mso-position-horizontal:absolute;mso-position-horizontal-relative:margin;mso-position-vertical:absolute;mso-position-vertical-relative:text;mso-width-percent:0;mso-height-percent:0;mso-width-relative:margin;mso-height-relative:margin;v-text-anchor:middle" o:gfxdata="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" fillcolor="white [3201]" stroked="f" strokeweight="1pt">
                 <v:textbox>
                   <w:txbxContent>
                     <w:p>
@@ -4275,7 +3062,7 @@
         <mc:AlternateContent>
           <mc:Choice Requires="wps">
             <w:drawing>
-              <wp:anchor distT="0" distB="0" distL="114300" distR="114300" simplePos="0" relativeHeight="251662336" behindDoc="0" locked="0" layoutInCell="1" allowOverlap="1" wp14:anchorId="5EACF2D7" wp14:editId="2BECFF78">
+              <wp:anchor distT="0" distB="0" distL="114300" distR="114300" simplePos="0" relativeHeight="251662336" behindDoc="0" locked="0" layoutInCell="1" allowOverlap="1" wp14:anchorId="681D5741" wp14:editId="48A94602">
                 <wp:simplePos x="0" y="0"/>
                 <wp:positionH relativeFrom="margin">
                   <wp:posOffset>-130629</wp:posOffset>
@@ -4357,9 +3144,9 @@
               </wp:anchor>
             </w:drawing>
           </mc:Choice>
-          <mc:Fallback>
+          <mc:Fallback xmlns:w16cid="http://schemas.microsoft.com/office/word/2016/wordml/cid" xmlns:am3d="http://schemas.microsoft.com/office/drawing/2017/model3d" xmlns:aink="http://schemas.microsoft.com/office/drawing/2016/ink" xmlns:cx8="http://schemas.microsoft.com/office/drawing/2016/5/14/chartex" xmlns:cx7="http://schemas.microsoft.com/office/drawing/2016/5/13/chartex" xmlns:cx6="http://schemas.microsoft.com/office/drawing/2016/5/12/chartex" xmlns:cx5="http://schemas.microsoft.com/office/drawing/2016/5/11/chartex" xmlns:cx4="http://schemas.microsoft.com/office/drawing/2016/5/10/chartex" xmlns:cx3="http://schemas.microsoft.com/office/drawing/2016/5/9/chartex" xmlns:cx2="http://schemas.microsoft.com/office/drawing/2015/10/21/chartex">
             <w:pict>
-              <v:shape w14:anchorId="5EACF2D7" id="Text Box 3" o:spid="_x0000_s1028" type="#_x0000_t202" style="position:absolute;left:0;text-align:left;margin-left:-10.3pt;margin-top:140.15pt;width:43.7pt;height:43.7pt;z-index:251662336;visibility:visible;mso-wrap-style:square;mso-width-percent:0;mso-height-percent:0;mso-wrap-distance-left:9pt;mso-wrap-distance-top:0;mso-wrap-distance-right:9pt;mso-wrap-distance-bottom:0;mso-position-horizontal:absolute;mso-position-horizontal-relative:margin;mso-position-vertical:absolute;mso-position-vertical-relative:text;mso-width-percent:0;mso-height-percent:0;mso-width-relative:margin;mso-height-relative:margin;v-text-anchor:middle" o:gfxdata="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" fillcolor="white [3201]" stroked="f" strokeweight="1pt">
+              <v:shape w14:anchorId="681D5741" id="Text Box 3" o:spid="_x0000_s1028" type="#_x0000_t202" style="position:absolute;left:0;text-align:left;margin-left:-10.3pt;margin-top:140.15pt;width:43.7pt;height:43.7pt;z-index:251662336;visibility:visible;mso-wrap-style:square;mso-width-percent:0;mso-height-percent:0;mso-wrap-distance-left:9pt;mso-wrap-distance-top:0;mso-wrap-distance-right:9pt;mso-wrap-distance-bottom:0;mso-position-horizontal:absolute;mso-position-horizontal-relative:margin;mso-position-vertical:absolute;mso-position-vertical-relative:text;mso-width-percent:0;mso-height-percent:0;mso-width-relative:margin;mso-height-relative:margin;v-text-anchor:middle" o:gfxdata="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" fillcolor="white [3201]" stroked="f" strokeweight="1pt">
                 <v:textbox>
                   <w:txbxContent>
                     <w:p>
@@ -4394,7 +3181,7 @@
         <mc:AlternateContent>
           <mc:Choice Requires="wps">
             <w:drawing>
-              <wp:anchor distT="0" distB="0" distL="114300" distR="114300" simplePos="0" relativeHeight="251663360" behindDoc="0" locked="0" layoutInCell="1" allowOverlap="1" wp14:anchorId="3E115E82" wp14:editId="3B6378BE">
+              <wp:anchor distT="0" distB="0" distL="114300" distR="114300" simplePos="0" relativeHeight="251663360" behindDoc="0" locked="0" layoutInCell="1" allowOverlap="1" wp14:anchorId="20EF9C10" wp14:editId="2342C36B">
                 <wp:simplePos x="0" y="0"/>
                 <wp:positionH relativeFrom="column">
                   <wp:posOffset>76199</wp:posOffset>
@@ -4447,7 +3234,7 @@
               </wp:anchor>
             </w:drawing>
           </mc:Choice>
-          <mc:Fallback>
+          <mc:Fallback xmlns:w16cid="http://schemas.microsoft.com/office/word/2016/wordml/cid" xmlns:am3d="http://schemas.microsoft.com/office/drawing/2017/model3d" xmlns:aink="http://schemas.microsoft.com/office/drawing/2016/ink" xmlns:cx8="http://schemas.microsoft.com/office/drawing/2016/5/14/chartex" xmlns:cx7="http://schemas.microsoft.com/office/drawing/2016/5/13/chartex" xmlns:cx6="http://schemas.microsoft.com/office/drawing/2016/5/12/chartex" xmlns:cx5="http://schemas.microsoft.com/office/drawing/2016/5/11/chartex" xmlns:cx4="http://schemas.microsoft.com/office/drawing/2016/5/10/chartex" xmlns:cx3="http://schemas.microsoft.com/office/drawing/2016/5/9/chartex" xmlns:cx2="http://schemas.microsoft.com/office/drawing/2015/10/21/chartex">
             <w:pict>
               <v:line w14:anchorId="4D21428C" id="Straight Connector 4" o:spid="_x0000_s1026" style="position:absolute;flip:x;z-index:251663360;visibility:visible;mso-wrap-style:square;mso-width-percent:0;mso-height-percent:0;mso-wrap-distance-left:9pt;mso-wrap-distance-top:0;mso-wrap-distance-right:9pt;mso-wrap-distance-bottom:0;mso-position-horizontal:absolute;mso-position-horizontal-relative:text;mso-position-vertical:absolute;mso-position-vertical-relative:text;mso-width-percent:0;mso-height-percent:0;mso-width-relative:margin;mso-height-relative:margin" from="6pt,92.85pt" to="20.55pt,153.85pt" o:gfxdata="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" strokecolor="black [3200]" strokeweight=".5pt">
                 <v:stroke joinstyle="miter"/>
@@ -4463,7 +3250,7 @@
         <mc:AlternateContent>
           <mc:Choice Requires="wps">
             <w:drawing>
-              <wp:anchor distT="0" distB="0" distL="114300" distR="114300" simplePos="0" relativeHeight="251673600" behindDoc="0" locked="0" layoutInCell="1" allowOverlap="1" wp14:anchorId="721BF0DB" wp14:editId="34F3E79D">
+              <wp:anchor distT="0" distB="0" distL="114300" distR="114300" simplePos="0" relativeHeight="251673600" behindDoc="0" locked="0" layoutInCell="1" allowOverlap="1" wp14:anchorId="534F9CC9" wp14:editId="303EBEB6">
                 <wp:simplePos x="0" y="0"/>
                 <wp:positionH relativeFrom="column">
                   <wp:posOffset>4679004</wp:posOffset>
@@ -4510,7 +3297,7 @@
               </wp:anchor>
             </w:drawing>
           </mc:Choice>
-          <mc:Fallback>
+          <mc:Fallback xmlns:w16cid="http://schemas.microsoft.com/office/word/2016/wordml/cid" xmlns:am3d="http://schemas.microsoft.com/office/drawing/2017/model3d" xmlns:aink="http://schemas.microsoft.com/office/drawing/2016/ink" xmlns:cx8="http://schemas.microsoft.com/office/drawing/2016/5/14/chartex" xmlns:cx7="http://schemas.microsoft.com/office/drawing/2016/5/13/chartex" xmlns:cx6="http://schemas.microsoft.com/office/drawing/2016/5/12/chartex" xmlns:cx5="http://schemas.microsoft.com/office/drawing/2016/5/11/chartex" xmlns:cx4="http://schemas.microsoft.com/office/drawing/2016/5/10/chartex" xmlns:cx3="http://schemas.microsoft.com/office/drawing/2016/5/9/chartex" xmlns:cx2="http://schemas.microsoft.com/office/drawing/2015/10/21/chartex">
             <w:pict>
               <v:line w14:anchorId="0A31242A" id="Straight Connector 13" o:spid="_x0000_s1026" style="position:absolute;flip:y;z-index:251673600;visibility:visible;mso-wrap-style:square;mso-wrap-distance-left:9pt;mso-wrap-distance-top:0;mso-wrap-distance-right:9pt;mso-wrap-distance-bottom:0;mso-position-horizontal:absolute;mso-position-horizontal-relative:text;mso-position-vertical:absolute;mso-position-vertical-relative:text" from="368.45pt,109.35pt" to="408.3pt,145.35pt" o:gfxdata="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" strokecolor="black [3200]" strokeweight=".5pt">
                 <v:stroke joinstyle="miter"/>
@@ -4526,7 +3313,7 @@
         <mc:AlternateContent>
           <mc:Choice Requires="wps">
             <w:drawing>
-              <wp:anchor distT="0" distB="0" distL="114300" distR="114300" simplePos="0" relativeHeight="251670528" behindDoc="0" locked="0" layoutInCell="1" allowOverlap="1" wp14:anchorId="79FE3042" wp14:editId="278E5471">
+              <wp:anchor distT="0" distB="0" distL="114300" distR="114300" simplePos="0" relativeHeight="251670528" behindDoc="0" locked="0" layoutInCell="1" allowOverlap="1" wp14:anchorId="722710F9" wp14:editId="5FC31DE3">
                 <wp:simplePos x="0" y="0"/>
                 <wp:positionH relativeFrom="column">
                   <wp:posOffset>3180945</wp:posOffset>
@@ -4573,7 +3360,7 @@
               </wp:anchor>
             </w:drawing>
           </mc:Choice>
-          <mc:Fallback>
+          <mc:Fallback xmlns:w16cid="http://schemas.microsoft.com/office/word/2016/wordml/cid" xmlns:am3d="http://schemas.microsoft.com/office/drawing/2017/model3d" xmlns:aink="http://schemas.microsoft.com/office/drawing/2016/ink" xmlns:cx8="http://schemas.microsoft.com/office/drawing/2016/5/14/chartex" xmlns:cx7="http://schemas.microsoft.com/office/drawing/2016/5/13/chartex" xmlns:cx6="http://schemas.microsoft.com/office/drawing/2016/5/12/chartex" xmlns:cx5="http://schemas.microsoft.com/office/drawing/2016/5/11/chartex" xmlns:cx4="http://schemas.microsoft.com/office/drawing/2016/5/10/chartex" xmlns:cx3="http://schemas.microsoft.com/office/drawing/2016/5/9/chartex" xmlns:cx2="http://schemas.microsoft.com/office/drawing/2015/10/21/chartex">
             <w:pict>
               <v:line w14:anchorId="62C8D6FB" id="Straight Connector 11" o:spid="_x0000_s1026" style="position:absolute;flip:x y;z-index:251670528;visibility:visible;mso-wrap-style:square;mso-wrap-distance-left:9pt;mso-wrap-distance-top:0;mso-wrap-distance-right:9pt;mso-wrap-distance-bottom:0;mso-position-horizontal:absolute;mso-position-horizontal-relative:text;mso-position-vertical:absolute;mso-position-vertical-relative:text" from="250.45pt,11.3pt" to="285.7pt,100.15pt" o:gfxdata="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" strokecolor="black [3200]" strokeweight=".5pt">
                 <v:stroke joinstyle="miter"/>
@@ -4589,7 +3376,7 @@
         <mc:AlternateContent>
           <mc:Choice Requires="wps">
             <w:drawing>
-              <wp:anchor distT="0" distB="0" distL="114300" distR="114300" simplePos="0" relativeHeight="251669504" behindDoc="0" locked="0" layoutInCell="1" allowOverlap="1" wp14:anchorId="6FAE573E" wp14:editId="0E55CE47">
+              <wp:anchor distT="0" distB="0" distL="114300" distR="114300" simplePos="0" relativeHeight="251669504" behindDoc="0" locked="0" layoutInCell="1" allowOverlap="1" wp14:anchorId="5B5E6A00" wp14:editId="5015685A">
                 <wp:simplePos x="0" y="0"/>
                 <wp:positionH relativeFrom="column">
                   <wp:posOffset>2626468</wp:posOffset>
@@ -4636,7 +3423,7 @@
               </wp:anchor>
             </w:drawing>
           </mc:Choice>
-          <mc:Fallback>
+          <mc:Fallback xmlns:w16cid="http://schemas.microsoft.com/office/word/2016/wordml/cid" xmlns:am3d="http://schemas.microsoft.com/office/drawing/2017/model3d" xmlns:aink="http://schemas.microsoft.com/office/drawing/2016/ink" xmlns:cx8="http://schemas.microsoft.com/office/drawing/2016/5/14/chartex" xmlns:cx7="http://schemas.microsoft.com/office/drawing/2016/5/13/chartex" xmlns:cx6="http://schemas.microsoft.com/office/drawing/2016/5/12/chartex" xmlns:cx5="http://schemas.microsoft.com/office/drawing/2016/5/11/chartex" xmlns:cx4="http://schemas.microsoft.com/office/drawing/2016/5/10/chartex" xmlns:cx3="http://schemas.microsoft.com/office/drawing/2016/5/9/chartex" xmlns:cx2="http://schemas.microsoft.com/office/drawing/2015/10/21/chartex">
             <w:pict>
               <v:line w14:anchorId="41CE46A9" id="Straight Connector 10" o:spid="_x0000_s1026" style="position:absolute;flip:y;z-index:251669504;visibility:visible;mso-wrap-style:square;mso-wrap-distance-left:9pt;mso-wrap-distance-top:0;mso-wrap-distance-right:9pt;mso-wrap-distance-bottom:0;mso-position-horizontal:absolute;mso-position-horizontal-relative:text;mso-position-vertical:absolute;mso-position-vertical-relative:text" from="206.8pt,11.3pt" to="250.45pt,50.35pt" o:gfxdata="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" strokecolor="black [3200]" strokeweight=".5pt">
                 <v:stroke joinstyle="miter"/>
@@ -4652,7 +3439,7 @@
         <mc:AlternateContent>
           <mc:Choice Requires="wps">
             <w:drawing>
-              <wp:anchor distT="0" distB="0" distL="114300" distR="114300" simplePos="0" relativeHeight="251664384" behindDoc="0" locked="0" layoutInCell="1" allowOverlap="1" wp14:anchorId="0CD72AE0" wp14:editId="359485E1">
+              <wp:anchor distT="0" distB="0" distL="114300" distR="114300" simplePos="0" relativeHeight="251664384" behindDoc="0" locked="0" layoutInCell="1" allowOverlap="1" wp14:anchorId="6051232E" wp14:editId="23BF776D">
                 <wp:simplePos x="0" y="0"/>
                 <wp:positionH relativeFrom="column">
                   <wp:posOffset>77821</wp:posOffset>
@@ -4705,7 +3492,7 @@
               </wp:anchor>
             </w:drawing>
           </mc:Choice>
-          <mc:Fallback>
+          <mc:Fallback xmlns:w16cid="http://schemas.microsoft.com/office/word/2016/wordml/cid" xmlns:am3d="http://schemas.microsoft.com/office/drawing/2017/model3d" xmlns:aink="http://schemas.microsoft.com/office/drawing/2016/ink" xmlns:cx8="http://schemas.microsoft.com/office/drawing/2016/5/14/chartex" xmlns:cx7="http://schemas.microsoft.com/office/drawing/2016/5/13/chartex" xmlns:cx6="http://schemas.microsoft.com/office/drawing/2016/5/12/chartex" xmlns:cx5="http://schemas.microsoft.com/office/drawing/2016/5/11/chartex" xmlns:cx4="http://schemas.microsoft.com/office/drawing/2016/5/10/chartex" xmlns:cx3="http://schemas.microsoft.com/office/drawing/2016/5/9/chartex" xmlns:cx2="http://schemas.microsoft.com/office/drawing/2015/10/21/chartex">
             <w:pict>
               <v:line w14:anchorId="4991224B" id="Straight Connector 5" o:spid="_x0000_s1026" style="position:absolute;flip:y;z-index:251664384;visibility:visible;mso-wrap-style:square;mso-width-percent:0;mso-height-percent:0;mso-wrap-distance-left:9pt;mso-wrap-distance-top:0;mso-wrap-distance-right:9pt;mso-wrap-distance-bottom:0;mso-position-horizontal:absolute;mso-position-horizontal-relative:text;mso-position-vertical:absolute;mso-position-vertical-relative:text;mso-width-percent:0;mso-height-percent:0;mso-width-relative:margin;mso-height-relative:margin" from="6.15pt,100.15pt" to="40.6pt,153.65pt" o:gfxdata="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" strokecolor="black [3200]" strokeweight=".5pt">
                 <v:stroke joinstyle="miter"/>
@@ -4721,7 +3508,7 @@
         <mc:AlternateContent>
           <mc:Choice Requires="wps">
             <w:drawing>
-              <wp:anchor distT="0" distB="0" distL="114300" distR="114300" simplePos="0" relativeHeight="251665408" behindDoc="0" locked="0" layoutInCell="1" allowOverlap="1" wp14:anchorId="1DE0CC8D" wp14:editId="5413FF75">
+              <wp:anchor distT="0" distB="0" distL="114300" distR="114300" simplePos="0" relativeHeight="251665408" behindDoc="0" locked="0" layoutInCell="1" allowOverlap="1" wp14:anchorId="035550AA" wp14:editId="7B0448D8">
                 <wp:simplePos x="0" y="0"/>
                 <wp:positionH relativeFrom="column">
                   <wp:posOffset>77821</wp:posOffset>
@@ -4774,7 +3561,7 @@
               </wp:anchor>
             </w:drawing>
           </mc:Choice>
-          <mc:Fallback>
+          <mc:Fallback xmlns:w16cid="http://schemas.microsoft.com/office/word/2016/wordml/cid" xmlns:am3d="http://schemas.microsoft.com/office/drawing/2017/model3d" xmlns:aink="http://schemas.microsoft.com/office/drawing/2016/ink" xmlns:cx8="http://schemas.microsoft.com/office/drawing/2016/5/14/chartex" xmlns:cx7="http://schemas.microsoft.com/office/drawing/2016/5/13/chartex" xmlns:cx6="http://schemas.microsoft.com/office/drawing/2016/5/12/chartex" xmlns:cx5="http://schemas.microsoft.com/office/drawing/2016/5/11/chartex" xmlns:cx4="http://schemas.microsoft.com/office/drawing/2016/5/10/chartex" xmlns:cx3="http://schemas.microsoft.com/office/drawing/2016/5/9/chartex" xmlns:cx2="http://schemas.microsoft.com/office/drawing/2015/10/21/chartex">
             <w:pict>
               <v:line w14:anchorId="10F95784" id="Straight Connector 6" o:spid="_x0000_s1026" style="position:absolute;flip:y;z-index:251665408;visibility:visible;mso-wrap-style:square;mso-width-percent:0;mso-height-percent:0;mso-wrap-distance-left:9pt;mso-wrap-distance-top:0;mso-wrap-distance-right:9pt;mso-wrap-distance-bottom:0;mso-position-horizontal:absolute;mso-position-horizontal-relative:text;mso-position-vertical:absolute;mso-position-vertical-relative:text;mso-width-percent:0;mso-height-percent:0;mso-width-relative:margin;mso-height-relative:margin" from="6.15pt,109.35pt" to="59pt,153.7pt" o:gfxdata="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" strokecolor="black [3200]" strokeweight=".5pt">
                 <v:stroke joinstyle="miter"/>
@@ -4790,7 +3577,7 @@
         <mc:AlternateContent>
           <mc:Choice Requires="wps">
             <w:drawing>
-              <wp:anchor distT="0" distB="0" distL="114300" distR="114300" simplePos="0" relativeHeight="251666432" behindDoc="0" locked="0" layoutInCell="1" allowOverlap="1" wp14:anchorId="1E3C1B39" wp14:editId="02ED2CE2">
+              <wp:anchor distT="0" distB="0" distL="114300" distR="114300" simplePos="0" relativeHeight="251666432" behindDoc="0" locked="0" layoutInCell="1" allowOverlap="1" wp14:anchorId="6E6B846C" wp14:editId="2DC4210A">
                 <wp:simplePos x="0" y="0"/>
                 <wp:positionH relativeFrom="column">
                   <wp:posOffset>77821</wp:posOffset>
@@ -4843,7 +3630,7 @@
               </wp:anchor>
             </w:drawing>
           </mc:Choice>
-          <mc:Fallback>
+          <mc:Fallback xmlns:w16cid="http://schemas.microsoft.com/office/word/2016/wordml/cid" xmlns:am3d="http://schemas.microsoft.com/office/drawing/2017/model3d" xmlns:aink="http://schemas.microsoft.com/office/drawing/2016/ink" xmlns:cx8="http://schemas.microsoft.com/office/drawing/2016/5/14/chartex" xmlns:cx7="http://schemas.microsoft.com/office/drawing/2016/5/13/chartex" xmlns:cx6="http://schemas.microsoft.com/office/drawing/2016/5/12/chartex" xmlns:cx5="http://schemas.microsoft.com/office/drawing/2016/5/11/chartex" xmlns:cx4="http://schemas.microsoft.com/office/drawing/2016/5/10/chartex" xmlns:cx3="http://schemas.microsoft.com/office/drawing/2016/5/9/chartex" xmlns:cx2="http://schemas.microsoft.com/office/drawing/2015/10/21/chartex">
             <w:pict>
               <v:line w14:anchorId="51017038" id="Straight Connector 7" o:spid="_x0000_s1026" style="position:absolute;flip:y;z-index:251666432;visibility:visible;mso-wrap-style:square;mso-width-percent:0;mso-height-percent:0;mso-wrap-distance-left:9pt;mso-wrap-distance-top:0;mso-wrap-distance-right:9pt;mso-wrap-distance-bottom:0;mso-position-horizontal:absolute;mso-position-horizontal-relative:text;mso-position-vertical:absolute;mso-position-vertical-relative:text;mso-width-percent:0;mso-height-percent:0;mso-width-relative:margin;mso-height-relative:margin" from="6.15pt,115.5pt" to="83.5pt,153.8pt" o:gfxdata="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" strokecolor="black [3200]" strokeweight=".5pt">
                 <v:stroke joinstyle="miter"/>
@@ -4853,7 +3640,7 @@
         </mc:AlternateContent>
       </w:r>
       <w:r>
-        <w:pict>
+        <w:pict w14:anchorId="58345592">
           <v:shapetype id="_x0000_t75" coordsize="21600,21600" o:spt="75" o:preferrelative="t" path="m@4@5l@4@11@9@11@9@5xe" filled="f" stroked="f">
             <v:stroke joinstyle="miter"/>
             <v:formulas>
@@ -4873,7 +3660,7 @@
             <v:path o:extrusionok="f" gradientshapeok="t" o:connecttype="rect"/>
             <o:lock v:ext="edit" aspectratio="t"/>
           </v:shapetype>
-          <v:shape id="_x0000_i1025" type="#_x0000_t75" style="width:220.6pt;height:150.9pt;mso-position-horizontal:absolute;mso-position-horizontal-relative:text;mso-position-vertical:absolute;mso-position-vertical-relative:text;mso-width-relative:page;mso-height-relative:page">
+          <v:shape id="_x0000_i1025" type="#_x0000_t75" style="width:220.5pt;height:150.75pt;mso-position-horizontal:absolute;mso-position-horizontal-relative:text;mso-position-vertical:absolute;mso-position-vertical-relative:text;mso-width-relative:page;mso-height-relative:page">
             <v:imagedata r:id="rId9" o:title="front" cropbottom="4378f" cropleft="6000f" cropright="9438f"/>
           </v:shape>
         </w:pict>
@@ -4882,7 +3669,7 @@
         <w:rPr>
           <w:noProof/>
         </w:rPr>
-        <w:pict>
+        <w:pict w14:anchorId="6AC3B32E">
           <v:shape id="_x0000_s1028" type="#_x0000_t75" style="position:absolute;left:0;text-align:left;margin-left:253.6pt;margin-top:20.95pt;width:220.55pt;height:120.25pt;z-index:251659264;mso-position-horizontal-relative:text;mso-position-vertical-relative:text;mso-width-relative:page;mso-height-relative:page">
             <v:imagedata r:id="rId10" o:title="back" croptop="5538f" cropbottom="10515f" cropleft="5580f" cropright="9011f"/>
             <w10:wrap type="square"/>
@@ -5071,7 +3858,7 @@
         <mc:AlternateContent>
           <mc:Choice Requires="wps">
             <w:drawing>
-              <wp:anchor distT="0" distB="0" distL="114300" distR="114300" simplePos="0" relativeHeight="251676672" behindDoc="0" locked="0" layoutInCell="1" allowOverlap="1" wp14:anchorId="54EAA609" wp14:editId="48F095A4">
+              <wp:anchor distT="0" distB="0" distL="114300" distR="114300" simplePos="0" relativeHeight="251676672" behindDoc="0" locked="0" layoutInCell="1" allowOverlap="1" wp14:anchorId="70BDD030" wp14:editId="3CE8B188">
                 <wp:simplePos x="0" y="0"/>
                 <wp:positionH relativeFrom="margin">
                   <wp:posOffset>2471420</wp:posOffset>
@@ -5160,9 +3947,9 @@
               </wp:anchor>
             </w:drawing>
           </mc:Choice>
-          <mc:Fallback>
+          <mc:Fallback xmlns:w16cid="http://schemas.microsoft.com/office/word/2016/wordml/cid" xmlns:am3d="http://schemas.microsoft.com/office/drawing/2017/model3d" xmlns:aink="http://schemas.microsoft.com/office/drawing/2016/ink" xmlns:cx8="http://schemas.microsoft.com/office/drawing/2016/5/14/chartex" xmlns:cx7="http://schemas.microsoft.com/office/drawing/2016/5/13/chartex" xmlns:cx6="http://schemas.microsoft.com/office/drawing/2016/5/12/chartex" xmlns:cx5="http://schemas.microsoft.com/office/drawing/2016/5/11/chartex" xmlns:cx4="http://schemas.microsoft.com/office/drawing/2016/5/10/chartex" xmlns:cx3="http://schemas.microsoft.com/office/drawing/2016/5/9/chartex" xmlns:cx2="http://schemas.microsoft.com/office/drawing/2015/10/21/chartex">
             <w:pict>
-              <v:shape w14:anchorId="54EAA609" id="Text Box 21" o:spid="_x0000_s1029" type="#_x0000_t202" style="position:absolute;left:0;text-align:left;margin-left:194.6pt;margin-top:11.65pt;width:38.55pt;height:25.25pt;z-index:251676672;visibility:visible;mso-wrap-style:square;mso-width-percent:0;mso-height-percent:0;mso-wrap-distance-left:9pt;mso-wrap-distance-top:0;mso-wrap-distance-right:9pt;mso-wrap-distance-bottom:0;mso-position-horizontal:absolute;mso-position-horizontal-relative:margin;mso-position-vertical:absolute;mso-position-vertical-relative:text;mso-width-percent:0;mso-height-percent:0;mso-width-relative:margin;mso-height-relative:margin;v-text-anchor:middle" o:gfxdata="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" filled="f" stroked="f" strokeweight="1pt">
+              <v:shape w14:anchorId="70BDD030" id="Text Box 21" o:spid="_x0000_s1029" type="#_x0000_t202" style="position:absolute;left:0;text-align:left;margin-left:194.6pt;margin-top:11.65pt;width:38.55pt;height:25.25pt;z-index:251676672;visibility:visible;mso-wrap-style:square;mso-width-percent:0;mso-height-percent:0;mso-wrap-distance-left:9pt;mso-wrap-distance-top:0;mso-wrap-distance-right:9pt;mso-wrap-distance-bottom:0;mso-position-horizontal:absolute;mso-position-horizontal-relative:margin;mso-position-vertical:absolute;mso-position-vertical-relative:text;mso-width-percent:0;mso-height-percent:0;mso-width-relative:margin;mso-height-relative:margin;v-text-anchor:middle" o:gfxdata="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" filled="f" stroked="f" strokeweight="1pt">
                 <v:textbox>
                   <w:txbxContent>
                     <w:p>
@@ -5203,7 +3990,7 @@
         <mc:AlternateContent>
           <mc:Choice Requires="wps">
             <w:drawing>
-              <wp:anchor distT="0" distB="0" distL="114300" distR="114300" simplePos="0" relativeHeight="251682816" behindDoc="0" locked="0" layoutInCell="1" allowOverlap="1" wp14:anchorId="1EB48F2B" wp14:editId="0FE5236A">
+              <wp:anchor distT="0" distB="0" distL="114300" distR="114300" simplePos="0" relativeHeight="251682816" behindDoc="0" locked="0" layoutInCell="1" allowOverlap="1" wp14:anchorId="45EF7E0E" wp14:editId="0FC3BC26">
                 <wp:simplePos x="0" y="0"/>
                 <wp:positionH relativeFrom="margin">
                   <wp:posOffset>4804410</wp:posOffset>
@@ -5284,9 +4071,9 @@
               </wp:anchor>
             </w:drawing>
           </mc:Choice>
-          <mc:Fallback>
+          <mc:Fallback xmlns:w16cid="http://schemas.microsoft.com/office/word/2016/wordml/cid" xmlns:am3d="http://schemas.microsoft.com/office/drawing/2017/model3d" xmlns:aink="http://schemas.microsoft.com/office/drawing/2016/ink" xmlns:cx8="http://schemas.microsoft.com/office/drawing/2016/5/14/chartex" xmlns:cx7="http://schemas.microsoft.com/office/drawing/2016/5/13/chartex" xmlns:cx6="http://schemas.microsoft.com/office/drawing/2016/5/12/chartex" xmlns:cx5="http://schemas.microsoft.com/office/drawing/2016/5/11/chartex" xmlns:cx4="http://schemas.microsoft.com/office/drawing/2016/5/10/chartex" xmlns:cx3="http://schemas.microsoft.com/office/drawing/2016/5/9/chartex" xmlns:cx2="http://schemas.microsoft.com/office/drawing/2015/10/21/chartex">
             <w:pict>
-              <v:shape w14:anchorId="1EB48F2B" id="Text Box 24" o:spid="_x0000_s1030" type="#_x0000_t202" style="position:absolute;left:0;text-align:left;margin-left:378.3pt;margin-top:4pt;width:36.85pt;height:32.55pt;z-index:251682816;visibility:visible;mso-wrap-style:square;mso-width-percent:0;mso-height-percent:0;mso-wrap-distance-left:9pt;mso-wrap-distance-top:0;mso-wrap-distance-right:9pt;mso-wrap-distance-bottom:0;mso-position-horizontal:absolute;mso-position-horizontal-relative:margin;mso-position-vertical:absolute;mso-position-vertical-relative:text;mso-width-percent:0;mso-height-percent:0;mso-width-relative:margin;mso-height-relative:margin;v-text-anchor:middle" o:gfxdata="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" filled="f" stroked="f" strokeweight="1pt">
+              <v:shape w14:anchorId="45EF7E0E" id="Text Box 24" o:spid="_x0000_s1030" type="#_x0000_t202" style="position:absolute;left:0;text-align:left;margin-left:378.3pt;margin-top:4pt;width:36.85pt;height:32.55pt;z-index:251682816;visibility:visible;mso-wrap-style:square;mso-width-percent:0;mso-height-percent:0;mso-wrap-distance-left:9pt;mso-wrap-distance-top:0;mso-wrap-distance-right:9pt;mso-wrap-distance-bottom:0;mso-position-horizontal:absolute;mso-position-horizontal-relative:margin;mso-position-vertical:absolute;mso-position-vertical-relative:text;mso-width-percent:0;mso-height-percent:0;mso-width-relative:margin;mso-height-relative:margin;v-text-anchor:middle" o:gfxdata="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" filled="f" stroked="f" strokeweight="1pt">
                 <v:textbox>
                   <w:txbxContent>
                     <w:p>
@@ -5319,7 +4106,7 @@
         <mc:AlternateContent>
           <mc:Choice Requires="wps">
             <w:drawing>
-              <wp:anchor distT="0" distB="0" distL="114300" distR="114300" simplePos="0" relativeHeight="251680768" behindDoc="0" locked="0" layoutInCell="1" allowOverlap="1" wp14:anchorId="648C5539" wp14:editId="76AE62FD">
+              <wp:anchor distT="0" distB="0" distL="114300" distR="114300" simplePos="0" relativeHeight="251680768" behindDoc="0" locked="0" layoutInCell="1" allowOverlap="1" wp14:anchorId="6315C835" wp14:editId="55AE8141">
                 <wp:simplePos x="0" y="0"/>
                 <wp:positionH relativeFrom="margin">
                   <wp:posOffset>4532630</wp:posOffset>
@@ -5400,9 +4187,9 @@
               </wp:anchor>
             </w:drawing>
           </mc:Choice>
-          <mc:Fallback>
+          <mc:Fallback xmlns:w16cid="http://schemas.microsoft.com/office/word/2016/wordml/cid" xmlns:am3d="http://schemas.microsoft.com/office/drawing/2017/model3d" xmlns:aink="http://schemas.microsoft.com/office/drawing/2016/ink" xmlns:cx8="http://schemas.microsoft.com/office/drawing/2016/5/14/chartex" xmlns:cx7="http://schemas.microsoft.com/office/drawing/2016/5/13/chartex" xmlns:cx6="http://schemas.microsoft.com/office/drawing/2016/5/12/chartex" xmlns:cx5="http://schemas.microsoft.com/office/drawing/2016/5/11/chartex" xmlns:cx4="http://schemas.microsoft.com/office/drawing/2016/5/10/chartex" xmlns:cx3="http://schemas.microsoft.com/office/drawing/2016/5/9/chartex" xmlns:cx2="http://schemas.microsoft.com/office/drawing/2015/10/21/chartex">
             <w:pict>
-              <v:shape w14:anchorId="648C5539" id="Text Box 23" o:spid="_x0000_s1031" type="#_x0000_t202" style="position:absolute;left:0;text-align:left;margin-left:356.9pt;margin-top:4.35pt;width:47.15pt;height:38.95pt;z-index:251680768;visibility:visible;mso-wrap-style:square;mso-width-percent:0;mso-height-percent:0;mso-wrap-distance-left:9pt;mso-wrap-distance-top:0;mso-wrap-distance-right:9pt;mso-wrap-distance-bottom:0;mso-position-horizontal:absolute;mso-position-horizontal-relative:margin;mso-position-vertical:absolute;mso-position-vertical-relative:text;mso-width-percent:0;mso-height-percent:0;mso-width-relative:margin;mso-height-relative:margin;v-text-anchor:middle" o:gfxdata="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" filled="f" stroked="f" strokeweight="1pt">
+              <v:shape w14:anchorId="6315C835" id="Text Box 23" o:spid="_x0000_s1031" type="#_x0000_t202" style="position:absolute;left:0;text-align:left;margin-left:356.9pt;margin-top:4.35pt;width:47.15pt;height:38.95pt;z-index:251680768;visibility:visible;mso-wrap-style:square;mso-width-percent:0;mso-height-percent:0;mso-wrap-distance-left:9pt;mso-wrap-distance-top:0;mso-wrap-distance-right:9pt;mso-wrap-distance-bottom:0;mso-position-horizontal:absolute;mso-position-horizontal-relative:margin;mso-position-vertical:absolute;mso-position-vertical-relative:text;mso-width-percent:0;mso-height-percent:0;mso-width-relative:margin;mso-height-relative:margin;v-text-anchor:middle" o:gfxdata="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" filled="f" stroked="f" strokeweight="1pt">
                 <v:textbox>
                   <w:txbxContent>
                     <w:p>
@@ -5435,7 +4222,7 @@
         <mc:AlternateContent>
           <mc:Choice Requires="wps">
             <w:drawing>
-              <wp:anchor distT="0" distB="0" distL="114300" distR="114300" simplePos="0" relativeHeight="251678720" behindDoc="0" locked="0" layoutInCell="1" allowOverlap="1" wp14:anchorId="1B188AB5" wp14:editId="178E12E7">
+              <wp:anchor distT="0" distB="0" distL="114300" distR="114300" simplePos="0" relativeHeight="251678720" behindDoc="0" locked="0" layoutInCell="1" allowOverlap="1" wp14:anchorId="22A178F3" wp14:editId="27A9D00E">
                 <wp:simplePos x="0" y="0"/>
                 <wp:positionH relativeFrom="margin">
                   <wp:posOffset>3341370</wp:posOffset>
@@ -5516,9 +4303,9 @@
               </wp:anchor>
             </w:drawing>
           </mc:Choice>
-          <mc:Fallback>
+          <mc:Fallback xmlns:w16cid="http://schemas.microsoft.com/office/word/2016/wordml/cid" xmlns:am3d="http://schemas.microsoft.com/office/drawing/2017/model3d" xmlns:aink="http://schemas.microsoft.com/office/drawing/2016/ink" xmlns:cx8="http://schemas.microsoft.com/office/drawing/2016/5/14/chartex" xmlns:cx7="http://schemas.microsoft.com/office/drawing/2016/5/13/chartex" xmlns:cx6="http://schemas.microsoft.com/office/drawing/2016/5/12/chartex" xmlns:cx5="http://schemas.microsoft.com/office/drawing/2016/5/11/chartex" xmlns:cx4="http://schemas.microsoft.com/office/drawing/2016/5/10/chartex" xmlns:cx3="http://schemas.microsoft.com/office/drawing/2016/5/9/chartex" xmlns:cx2="http://schemas.microsoft.com/office/drawing/2015/10/21/chartex">
             <w:pict>
-              <v:shape w14:anchorId="1B188AB5" id="Text Box 22" o:spid="_x0000_s1032" type="#_x0000_t202" style="position:absolute;left:0;text-align:left;margin-left:263.1pt;margin-top:6.7pt;width:36.85pt;height:32.55pt;z-index:251678720;visibility:visible;mso-wrap-style:square;mso-width-percent:0;mso-height-percent:0;mso-wrap-distance-left:9pt;mso-wrap-distance-top:0;mso-wrap-distance-right:9pt;mso-wrap-distance-bottom:0;mso-position-horizontal:absolute;mso-position-horizontal-relative:margin;mso-position-vertical:absolute;mso-position-vertical-relative:text;mso-width-percent:0;mso-height-percent:0;mso-width-relative:margin;mso-height-relative:margin;v-text-anchor:middle" o:gfxdata="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" filled="f" stroked="f" strokeweight="1pt">
+              <v:shape w14:anchorId="22A178F3" id="Text Box 22" o:spid="_x0000_s1032" type="#_x0000_t202" style="position:absolute;left:0;text-align:left;margin-left:263.1pt;margin-top:6.7pt;width:36.85pt;height:32.55pt;z-index:251678720;visibility:visible;mso-wrap-style:square;mso-width-percent:0;mso-height-percent:0;mso-wrap-distance-left:9pt;mso-wrap-distance-top:0;mso-wrap-distance-right:9pt;mso-wrap-distance-bottom:0;mso-position-horizontal:absolute;mso-position-horizontal-relative:margin;mso-position-vertical:absolute;mso-position-vertical-relative:text;mso-width-percent:0;mso-height-percent:0;mso-width-relative:margin;mso-height-relative:margin;v-text-anchor:middle" o:gfxdata="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" filled="f" stroked="f" strokeweight="1pt">
                 <v:textbox>
                   <w:txbxContent>
                     <w:p>
@@ -5551,7 +4338,7 @@
         <mc:AlternateContent>
           <mc:Choice Requires="wps">
             <w:drawing>
-              <wp:anchor distT="0" distB="0" distL="114300" distR="114300" simplePos="0" relativeHeight="251685888" behindDoc="0" locked="0" layoutInCell="1" allowOverlap="1" wp14:anchorId="4077F6E5" wp14:editId="554773E6">
+              <wp:anchor distT="0" distB="0" distL="114300" distR="114300" simplePos="0" relativeHeight="251685888" behindDoc="0" locked="0" layoutInCell="1" allowOverlap="1" wp14:anchorId="389F7164" wp14:editId="57CDEE08">
                 <wp:simplePos x="0" y="0"/>
                 <wp:positionH relativeFrom="column">
                   <wp:posOffset>4364627</wp:posOffset>
@@ -5609,7 +4396,7 @@
               </wp:anchor>
             </w:drawing>
           </mc:Choice>
-          <mc:Fallback>
+          <mc:Fallback xmlns:w16cid="http://schemas.microsoft.com/office/word/2016/wordml/cid" xmlns:am3d="http://schemas.microsoft.com/office/drawing/2017/model3d" xmlns:aink="http://schemas.microsoft.com/office/drawing/2016/ink" xmlns:cx8="http://schemas.microsoft.com/office/drawing/2016/5/14/chartex" xmlns:cx7="http://schemas.microsoft.com/office/drawing/2016/5/13/chartex" xmlns:cx6="http://schemas.microsoft.com/office/drawing/2016/5/12/chartex" xmlns:cx5="http://schemas.microsoft.com/office/drawing/2016/5/11/chartex" xmlns:cx4="http://schemas.microsoft.com/office/drawing/2016/5/10/chartex" xmlns:cx3="http://schemas.microsoft.com/office/drawing/2016/5/9/chartex" xmlns:cx2="http://schemas.microsoft.com/office/drawing/2015/10/21/chartex">
             <w:pict>
               <v:line w14:anchorId="4BB09DF6" id="Straight Connector 26" o:spid="_x0000_s1026" style="position:absolute;flip:x;z-index:251685888;visibility:visible;mso-wrap-style:square;mso-width-percent:0;mso-height-percent:0;mso-wrap-distance-left:9pt;mso-wrap-distance-top:0;mso-wrap-distance-right:9pt;mso-wrap-distance-bottom:0;mso-position-horizontal:absolute;mso-position-horizontal-relative:text;mso-position-vertical:absolute;mso-position-vertical-relative:text;mso-width-percent:0;mso-height-percent:0;mso-width-relative:margin;mso-height-relative:margin" from="343.65pt,14.3pt" to="437.05pt,113.75pt" o:gfxdata="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" strokecolor="red" strokeweight="3pt">
                 <v:stroke joinstyle="miter"/>
@@ -5625,7 +4412,7 @@
         <mc:AlternateContent>
           <mc:Choice Requires="wps">
             <w:drawing>
-              <wp:anchor distT="0" distB="0" distL="114300" distR="114300" simplePos="0" relativeHeight="251683840" behindDoc="0" locked="0" layoutInCell="1" allowOverlap="1" wp14:anchorId="31362E0D" wp14:editId="069166FE">
+              <wp:anchor distT="0" distB="0" distL="114300" distR="114300" simplePos="0" relativeHeight="251683840" behindDoc="0" locked="0" layoutInCell="1" allowOverlap="1" wp14:anchorId="1231878B" wp14:editId="1129A2C9">
                 <wp:simplePos x="0" y="0"/>
                 <wp:positionH relativeFrom="column">
                   <wp:posOffset>4247515</wp:posOffset>
@@ -5677,7 +4464,7 @@
               </wp:anchor>
             </w:drawing>
           </mc:Choice>
-          <mc:Fallback>
+          <mc:Fallback xmlns:w16cid="http://schemas.microsoft.com/office/word/2016/wordml/cid" xmlns:am3d="http://schemas.microsoft.com/office/drawing/2017/model3d" xmlns:aink="http://schemas.microsoft.com/office/drawing/2016/ink" xmlns:cx8="http://schemas.microsoft.com/office/drawing/2016/5/14/chartex" xmlns:cx7="http://schemas.microsoft.com/office/drawing/2016/5/13/chartex" xmlns:cx6="http://schemas.microsoft.com/office/drawing/2016/5/12/chartex" xmlns:cx5="http://schemas.microsoft.com/office/drawing/2016/5/11/chartex" xmlns:cx4="http://schemas.microsoft.com/office/drawing/2016/5/10/chartex" xmlns:cx3="http://schemas.microsoft.com/office/drawing/2016/5/9/chartex" xmlns:cx2="http://schemas.microsoft.com/office/drawing/2015/10/21/chartex">
             <w:pict>
               <v:line w14:anchorId="50E0775F" id="Straight Connector 25" o:spid="_x0000_s1026" style="position:absolute;z-index:251683840;visibility:visible;mso-wrap-style:square;mso-wrap-distance-left:9pt;mso-wrap-distance-top:0;mso-wrap-distance-right:9pt;mso-wrap-distance-bottom:0;mso-position-horizontal:absolute;mso-position-horizontal-relative:text;mso-position-vertical:absolute;mso-position-vertical-relative:text" from="334.45pt,9.15pt" to="458.75pt,126.6pt" o:gfxdata="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" strokecolor="red" strokeweight="3pt">
                 <v:stroke joinstyle="miter"/>
@@ -5693,7 +4480,7 @@
         <mc:AlternateContent>
           <mc:Choice Requires="wps">
             <w:drawing>
-              <wp:anchor distT="0" distB="0" distL="114300" distR="114300" simplePos="0" relativeHeight="251674624" behindDoc="0" locked="0" layoutInCell="1" allowOverlap="1" wp14:anchorId="1328CF94" wp14:editId="1FB0282D">
+              <wp:anchor distT="0" distB="0" distL="114300" distR="114300" simplePos="0" relativeHeight="251674624" behindDoc="0" locked="0" layoutInCell="1" allowOverlap="1" wp14:anchorId="0556B0D8" wp14:editId="69CB0E4E">
                 <wp:simplePos x="0" y="0"/>
                 <wp:positionH relativeFrom="column">
                   <wp:posOffset>506458</wp:posOffset>
@@ -5749,7 +4536,7 @@
               </wp:anchor>
             </w:drawing>
           </mc:Choice>
-          <mc:Fallback>
+          <mc:Fallback xmlns:w16cid="http://schemas.microsoft.com/office/word/2016/wordml/cid" xmlns:am3d="http://schemas.microsoft.com/office/drawing/2017/model3d" xmlns:aink="http://schemas.microsoft.com/office/drawing/2016/ink" xmlns:cx8="http://schemas.microsoft.com/office/drawing/2016/5/14/chartex" xmlns:cx7="http://schemas.microsoft.com/office/drawing/2016/5/13/chartex" xmlns:cx6="http://schemas.microsoft.com/office/drawing/2016/5/12/chartex" xmlns:cx5="http://schemas.microsoft.com/office/drawing/2016/5/11/chartex" xmlns:cx4="http://schemas.microsoft.com/office/drawing/2016/5/10/chartex" xmlns:cx3="http://schemas.microsoft.com/office/drawing/2016/5/9/chartex" xmlns:cx2="http://schemas.microsoft.com/office/drawing/2015/10/21/chartex">
             <w:pict>
               <v:shapetype w14:anchorId="02BED676" id="_x0000_t32" coordsize="21600,21600" o:spt="32" o:oned="t" path="m,l21600,21600e" filled="f">
                 <v:path arrowok="t" fillok="f" o:connecttype="none"/>
@@ -5766,8 +4553,8 @@
         <w:rPr>
           <w:lang w:val="bg-BG"/>
         </w:rPr>
-        <w:pict>
-          <v:shape id="_x0000_i1026" type="#_x0000_t75" style="width:221.2pt;height:123.25pt">
+        <w:pict w14:anchorId="2DF0BD40">
+          <v:shape id="_x0000_i1026" type="#_x0000_t75" style="width:221.25pt;height:123pt">
             <v:imagedata r:id="rId11" o:title="connect"/>
           </v:shape>
         </w:pict>
@@ -5777,7 +4564,7 @@
           <w:noProof/>
         </w:rPr>
         <w:drawing>
-          <wp:inline distT="0" distB="0" distL="0" distR="0" wp14:anchorId="6769C067" wp14:editId="5F07244E">
+          <wp:inline distT="0" distB="0" distL="0" distR="0" wp14:anchorId="0798FDD8" wp14:editId="134F06C9">
             <wp:extent cx="1440000" cy="1667290"/>
             <wp:effectExtent l="0" t="0" r="0" b="0"/>
             <wp:docPr id="16" name="Picture 16" descr="C:\Users\Hristo\AppData\Local\Microsoft\Windows\INetCache\Content.Word\connect.png"/>
@@ -5832,8 +4619,8 @@
         <w:rPr>
           <w:lang w:val="bg-BG"/>
         </w:rPr>
-        <w:pict>
-          <v:shape id="_x0000_i1027" type="#_x0000_t75" style="width:115.8pt;height:131.9pt">
+        <w:pict w14:anchorId="59C41327">
+          <v:shape id="_x0000_i1027" type="#_x0000_t75" style="width:115.5pt;height:132pt">
             <v:imagedata r:id="rId13" o:title="connect2" cropright="7883f"/>
           </v:shape>
         </w:pict>
@@ -5890,16 +4677,7 @@
           <w:sz w:val="24"/>
           <w:lang w:val="bg-BG"/>
         </w:rPr>
-        <w:t xml:space="preserve"> ще се по</w:t>
-      </w:r>
-      <w:bookmarkStart w:id="0" w:name="_GoBack"/>
-      <w:bookmarkEnd w:id="0"/>
-      <w:r>
-        <w:rPr>
-          <w:sz w:val="24"/>
-          <w:lang w:val="bg-BG"/>
-        </w:rPr>
-        <w:t xml:space="preserve">яви нова </w:t>
+        <w:t xml:space="preserve"> ще се появи нова </w:t>
       </w:r>
       <w:r>
         <w:rPr>
@@ -6428,7 +5206,7 @@
           <w:noProof/>
         </w:rPr>
         <w:drawing>
-          <wp:inline distT="0" distB="0" distL="0" distR="0">
+          <wp:inline distT="0" distB="0" distL="0" distR="0" wp14:anchorId="521F999B" wp14:editId="2154B25E">
             <wp:extent cx="2343600" cy="1832400"/>
             <wp:effectExtent l="0" t="0" r="0" b="0"/>
             <wp:docPr id="1" name="Picture 1" descr="settings1"/>
@@ -6741,7 +5519,7 @@
           <w:noProof/>
         </w:rPr>
         <w:drawing>
-          <wp:inline distT="0" distB="0" distL="0" distR="0">
+          <wp:inline distT="0" distB="0" distL="0" distR="0" wp14:anchorId="494B7892" wp14:editId="6F5D4A42">
             <wp:extent cx="2347200" cy="2750400"/>
             <wp:effectExtent l="0" t="0" r="0" b="0"/>
             <wp:docPr id="2" name="Picture 2" descr="settings2"/>
@@ -7061,8 +5839,8 @@
         <w:rPr>
           <w:lang w:val="bg-BG"/>
         </w:rPr>
-        <w:pict>
-          <v:shape id="_x0000_i1028" type="#_x0000_t75" style="width:184.9pt;height:163pt">
+        <w:pict w14:anchorId="68F6C248">
+          <v:shape id="_x0000_i1028" type="#_x0000_t75" style="width:185.25pt;height:162.75pt">
             <v:imagedata r:id="rId16" o:title="settings3"/>
           </v:shape>
         </w:pict>
@@ -7447,8 +6225,8 @@
         <w:rPr>
           <w:lang w:val="bg-BG"/>
         </w:rPr>
-        <w:pict>
-          <v:shape id="_x0000_i1029" type="#_x0000_t75" style="width:447pt;height:233.85pt">
+        <w:pict w14:anchorId="5D882B2E">
+          <v:shape id="_x0000_i1029" type="#_x0000_t75" style="width:447pt;height:234pt">
             <v:imagedata r:id="rId17" o:title="UI"/>
           </v:shape>
         </w:pict>
@@ -7493,7 +6271,7 @@
 <w:ftr xmlns:wpc="http://schemas.microsoft.com/office/word/2010/wordprocessingCanvas" xmlns:cx="http://schemas.microsoft.com/office/drawing/2014/chartex" xmlns:cx1="http://schemas.microsoft.com/office/drawing/2015/9/8/chartex" xmlns:mc="http://schemas.openxmlformats.org/markup-compatibility/2006" xmlns:o="urn:schemas-microsoft-com:office:office" xmlns:r="http://schemas.openxmlformats.org/officeDocument/2006/relationships" xmlns:m="http://schemas.openxmlformats.org/officeDocument/2006/math" xmlns:v="urn:schemas-microsoft-com:vml" xmlns:wp14="http://schemas.microsoft.com/office/word/2010/wordprocessingDrawing" xmlns:wp="http://schemas.openxmlformats.org/drawingml/2006/wordprocessingDrawing" xmlns:w10="urn:schemas-microsoft-com:office:word" xmlns:w="http://schemas.openxmlformats.org/wordprocessingml/2006/main" xmlns:w14="http://schemas.microsoft.com/office/word/2010/wordml" xmlns:w15="http://schemas.microsoft.com/office/word/2012/wordml" xmlns:w16se="http://schemas.microsoft.com/office/word/2015/wordml/symex" xmlns:wpg="http://schemas.microsoft.com/office/word/2010/wordprocessingGroup" xmlns:wpi="http://schemas.microsoft.com/office/word/2010/wordprocessingInk" xmlns:wne="http://schemas.microsoft.com/office/word/2006/wordml" xmlns:wps="http://schemas.microsoft.com/office/word/2010/wordprocessingShape" mc:Ignorable="w14 w15 w16se wp14">
   <w:sdt>
     <w:sdtPr>
-      <w:id w:val="665513738"/>
+      <w:id w:val="-1509827065"/>
       <w:docPartObj>
         <w:docPartGallery w:val="Page Numbers (Bottom of Page)"/>
         <w:docPartUnique/>
@@ -8357,6 +7135,7 @@
   <w:style w:type="paragraph" w:default="1" w:styleId="Normal">
     <w:name w:val="Normal"/>
     <w:qFormat/>
+    <w:rsid w:val="008A293D"/>
   </w:style>
   <w:style w:type="character" w:default="1" w:styleId="DefaultParagraphFont">
     <w:name w:val="Default Paragraph Font"/>
@@ -8488,6 +7267,40 @@
     <w:link w:val="Footer"/>
     <w:uiPriority w:val="99"/>
     <w:rsid w:val="00FE106A"/>
+  </w:style>
+  <w:style w:type="paragraph" w:styleId="Title">
+    <w:name w:val="Title"/>
+    <w:basedOn w:val="Normal"/>
+    <w:next w:val="Normal"/>
+    <w:link w:val="TitleChar"/>
+    <w:uiPriority w:val="10"/>
+    <w:qFormat/>
+    <w:rsid w:val="008A293D"/>
+    <w:pPr>
+      <w:spacing w:after="0" w:line="240" w:lineRule="auto"/>
+      <w:contextualSpacing/>
+    </w:pPr>
+    <w:rPr>
+      <w:rFonts w:asciiTheme="majorHAnsi" w:eastAsiaTheme="majorEastAsia" w:hAnsiTheme="majorHAnsi" w:cstheme="majorBidi"/>
+      <w:spacing w:val="-10"/>
+      <w:kern w:val="28"/>
+      <w:sz w:val="56"/>
+      <w:szCs w:val="56"/>
+    </w:rPr>
+  </w:style>
+  <w:style w:type="character" w:customStyle="1" w:styleId="TitleChar">
+    <w:name w:val="Title Char"/>
+    <w:basedOn w:val="DefaultParagraphFont"/>
+    <w:link w:val="Title"/>
+    <w:uiPriority w:val="10"/>
+    <w:rsid w:val="008A293D"/>
+    <w:rPr>
+      <w:rFonts w:asciiTheme="majorHAnsi" w:eastAsiaTheme="majorEastAsia" w:hAnsiTheme="majorHAnsi" w:cstheme="majorBidi"/>
+      <w:spacing w:val="-10"/>
+      <w:kern w:val="28"/>
+      <w:sz w:val="56"/>
+      <w:szCs w:val="56"/>
+    </w:rPr>
   </w:style>
 </w:styles>
 </file>
@@ -8758,7 +7571,7 @@
 </file>
 
 <file path=customXml/itemProps1.xml><?xml version="1.0" encoding="utf-8"?>
-<ds:datastoreItem xmlns:ds="http://schemas.openxmlformats.org/officeDocument/2006/customXml" ds:itemID="{7AC11385-1A37-4F47-A25A-18A1C5BAA6DA}">
+<ds:datastoreItem xmlns:ds="http://schemas.openxmlformats.org/officeDocument/2006/customXml" ds:itemID="{57FC74CF-5A91-4D32-88AD-C2FF1F1C63AB}">
   <ds:schemaRefs>
     <ds:schemaRef ds:uri="http://schemas.openxmlformats.org/officeDocument/2006/bibliography"/>
   </ds:schemaRefs>

</xml_diff>